<commit_message>
Ajout de la version finale du Project Proposal.docx
</commit_message>
<xml_diff>
--- a/Digital Speech Processing/Project/Project Proposal.docx
+++ b/Digital Speech Processing/Project/Project Proposal.docx
@@ -5,6 +5,7 @@
     <w:p>
       <w:pPr>
         <w:pStyle w:val="Titre"/>
+        <w:jc w:val="both"/>
         <w:rPr>
           <w:sz w:val="48"/>
           <w:szCs w:val="48"/>
@@ -35,77 +36,102 @@
           <w:szCs w:val="48"/>
           <w:lang w:val="en-US"/>
         </w:rPr>
-        <w:t xml:space="preserve">  Modified Patchwork Algorithm : A Novel Audio Watermarking Scheme.</w:t>
-      </w:r>
-    </w:p>
-    <w:p>
-      <w:pPr>
-        <w:rPr>
-          <w:lang w:val="en-US"/>
-        </w:rPr>
-      </w:pPr>
-      <w:r>
-        <w:rPr>
-          <w:lang w:val="en-US"/>
-        </w:rPr>
-        <w:t xml:space="preserve">Chervet Benjamin </w:t>
-      </w:r>
-      <w:r>
-        <w:rPr>
+        <w:t xml:space="preserve"> </w:t>
+      </w:r>
+    </w:p>
+    <w:p>
+      <w:pPr>
+        <w:pStyle w:val="Titre"/>
+        <w:jc w:val="both"/>
+        <w:rPr>
+          <w:sz w:val="48"/>
+          <w:szCs w:val="48"/>
+          <w:lang w:val="en-US"/>
+        </w:rPr>
+      </w:pPr>
+      <w:r>
+        <w:rPr>
+          <w:sz w:val="48"/>
+          <w:szCs w:val="48"/>
+          <w:lang w:val="en-US"/>
+        </w:rPr>
+        <w:t>M</w:t>
+      </w:r>
+      <w:r>
+        <w:rPr>
+          <w:sz w:val="48"/>
+          <w:szCs w:val="48"/>
+          <w:lang w:val="en-US"/>
+        </w:rPr>
+        <w:t xml:space="preserve">odified Patchwork </w:t>
+      </w:r>
+      <w:proofErr w:type="gramStart"/>
+      <w:r>
+        <w:rPr>
+          <w:sz w:val="48"/>
+          <w:szCs w:val="48"/>
+          <w:lang w:val="en-US"/>
+        </w:rPr>
+        <w:t>Algorithm :</w:t>
+      </w:r>
+      <w:proofErr w:type="gramEnd"/>
+      <w:r>
+        <w:rPr>
+          <w:sz w:val="48"/>
+          <w:szCs w:val="48"/>
+          <w:lang w:val="en-US"/>
+        </w:rPr>
+        <w:t xml:space="preserve"> A Novel Audio Watermarking Scheme.</w:t>
+      </w:r>
+    </w:p>
+    <w:p>
+      <w:pPr>
+        <w:jc w:val="both"/>
+        <w:rPr>
+          <w:b/>
+          <w:lang w:val="en-US"/>
+        </w:rPr>
+      </w:pPr>
+      <w:r>
+        <w:rPr>
+          <w:b/>
+          <w:lang w:val="en-US"/>
+        </w:rPr>
+        <w:t xml:space="preserve">Chervet </w:t>
+      </w:r>
+      <w:proofErr w:type="gramStart"/>
+      <w:r>
+        <w:rPr>
+          <w:b/>
+          <w:lang w:val="en-US"/>
+        </w:rPr>
+        <w:t xml:space="preserve">Benjamin </w:t>
+      </w:r>
+      <w:r>
+        <w:rPr>
+          <w:b/>
+          <w:lang w:val="en-US"/>
+        </w:rPr>
+        <w:t>:</w:t>
+      </w:r>
+      <w:proofErr w:type="gramEnd"/>
+      <w:r>
+        <w:rPr>
+          <w:b/>
           <w:lang w:val="en-US"/>
         </w:rPr>
         <w:tab/>
       </w:r>
       <w:r>
         <w:rPr>
-          <w:lang w:val="en-US"/>
-        </w:rPr>
-        <w:tab/>
-      </w:r>
-      <w:r>
-        <w:rPr>
-          <w:lang w:val="en-US"/>
-        </w:rPr>
-        <w:tab/>
-      </w:r>
-      <w:r>
-        <w:rPr>
-          <w:lang w:val="en-US"/>
-        </w:rPr>
-        <w:tab/>
-      </w:r>
-      <w:r>
-        <w:rPr>
-          <w:lang w:val="en-US"/>
-        </w:rPr>
-        <w:tab/>
-      </w:r>
-      <w:r>
-        <w:rPr>
-          <w:lang w:val="en-US"/>
-        </w:rPr>
-        <w:tab/>
-      </w:r>
-      <w:r>
-        <w:rPr>
-          <w:lang w:val="en-US"/>
-        </w:rPr>
-        <w:tab/>
-      </w:r>
-      <w:r>
-        <w:rPr>
-          <w:lang w:val="en-US"/>
-        </w:rPr>
-        <w:tab/>
-      </w:r>
-      <w:r>
-        <w:rPr>
-          <w:lang w:val="en-US"/>
-        </w:rPr>
-        <w:tab/>
-      </w:r>
-      <w:r>
-        <w:rPr>
+          <w:b/>
+          <w:lang w:val="en-US"/>
+        </w:rPr>
+        <w:t xml:space="preserve"> </w:t>
+      </w:r>
+      <w:r>
+        <w:rPr>
+          <w:b/>
           <w:lang w:val="en-US"/>
         </w:rPr>
         <w:t>20086457</w:t>
@@ -133,6 +159,7 @@
         <w:p>
           <w:pPr>
             <w:pStyle w:val="En-ttedetabledesmatires"/>
+            <w:jc w:val="both"/>
           </w:pPr>
           <w:r>
             <w:t>Contents :</w:t>
@@ -159,7 +186,7 @@
           <w:r>
             <w:fldChar w:fldCharType="separate"/>
           </w:r>
-          <w:hyperlink w:anchor="_Toc214809742" w:history="1">
+          <w:hyperlink w:anchor="_Toc214817613" w:history="1">
             <w:r>
               <w:rPr>
                 <w:rStyle w:val="Lienhypertexte"/>
@@ -187,7 +214,7 @@
                 <w:noProof/>
                 <w:webHidden/>
               </w:rPr>
-              <w:instrText xml:space="preserve"> PAGEREF _Toc214809742 \h </w:instrText>
+              <w:instrText xml:space="preserve"> PAGEREF _Toc214817613 \h </w:instrText>
             </w:r>
             <w:r>
               <w:rPr>
@@ -230,14 +257,14 @@
               <w:lang w:eastAsia="fr-FR"/>
             </w:rPr>
           </w:pPr>
-          <w:hyperlink w:anchor="_Toc214809743" w:history="1">
+          <w:hyperlink w:anchor="_Toc214817614" w:history="1">
             <w:r>
               <w:rPr>
                 <w:rStyle w:val="Lienhypertexte"/>
                 <w:noProof/>
                 <w:lang w:val="en-US"/>
               </w:rPr>
-              <w:t>II.Description of the Project Objectives</w:t>
+              <w:t>II. Description of the Paper objectives</w:t>
             </w:r>
             <w:r>
               <w:rPr>
@@ -258,7 +285,7 @@
                 <w:noProof/>
                 <w:webHidden/>
               </w:rPr>
-              <w:instrText xml:space="preserve"> PAGEREF _Toc214809743 \h </w:instrText>
+              <w:instrText xml:space="preserve"> PAGEREF _Toc214817614 \h </w:instrText>
             </w:r>
             <w:r>
               <w:rPr>
@@ -278,7 +305,7 @@
                 <w:noProof/>
                 <w:webHidden/>
               </w:rPr>
-              <w:t>1</w:t>
+              <w:t>2</w:t>
             </w:r>
             <w:r>
               <w:rPr>
@@ -291,8 +318,9 @@
         </w:p>
         <w:p>
           <w:pPr>
-            <w:pStyle w:val="TM3"/>
+            <w:pStyle w:val="TM2"/>
             <w:tabs>
+              <w:tab w:val="left" w:pos="660"/>
               <w:tab w:val="right" w:leader="dot" w:pos="9062"/>
             </w:tabs>
             <w:rPr>
@@ -301,24 +329,40 @@
               <w:lang w:eastAsia="fr-FR"/>
             </w:rPr>
           </w:pPr>
-          <w:hyperlink w:anchor="_Toc214809744" w:history="1">
+          <w:hyperlink w:anchor="_Toc214817615" w:history="1">
             <w:r>
               <w:rPr>
                 <w:rStyle w:val="Lienhypertexte"/>
                 <w:noProof/>
                 <w:lang w:val="en-US"/>
               </w:rPr>
-              <w:t>a.What is the Watermarking</w:t>
-            </w:r>
-            <w:r>
-              <w:rPr>
-                <w:noProof/>
-                <w:webHidden/>
+              <w:t>a.</w:t>
+            </w:r>
+            <w:r>
+              <w:rPr>
+                <w:rFonts w:eastAsiaTheme="minorEastAsia"/>
+                <w:noProof/>
+                <w:lang w:eastAsia="fr-FR"/>
               </w:rPr>
               <w:tab/>
             </w:r>
             <w:r>
               <w:rPr>
+                <w:rStyle w:val="Lienhypertexte"/>
+                <w:noProof/>
+                <w:lang w:val="en-US"/>
+              </w:rPr>
+              <w:t>What is Watermarking ?</w:t>
+            </w:r>
+            <w:r>
+              <w:rPr>
+                <w:noProof/>
+                <w:webHidden/>
+              </w:rPr>
+              <w:tab/>
+            </w:r>
+            <w:r>
+              <w:rPr>
                 <w:noProof/>
                 <w:webHidden/>
               </w:rPr>
@@ -329,7 +373,7 @@
                 <w:noProof/>
                 <w:webHidden/>
               </w:rPr>
-              <w:instrText xml:space="preserve"> PAGEREF _Toc214809744 \h </w:instrText>
+              <w:instrText xml:space="preserve"> PAGEREF _Toc214817615 \h </w:instrText>
             </w:r>
             <w:r>
               <w:rPr>
@@ -349,7 +393,7 @@
                 <w:noProof/>
                 <w:webHidden/>
               </w:rPr>
-              <w:t>1</w:t>
+              <w:t>2</w:t>
             </w:r>
             <w:r>
               <w:rPr>
@@ -362,8 +406,9 @@
         </w:p>
         <w:p>
           <w:pPr>
-            <w:pStyle w:val="TM3"/>
+            <w:pStyle w:val="TM2"/>
             <w:tabs>
+              <w:tab w:val="left" w:pos="660"/>
               <w:tab w:val="right" w:leader="dot" w:pos="9062"/>
             </w:tabs>
             <w:rPr>
@@ -372,24 +417,40 @@
               <w:lang w:eastAsia="fr-FR"/>
             </w:rPr>
           </w:pPr>
-          <w:hyperlink w:anchor="_Toc214809745" w:history="1">
+          <w:hyperlink w:anchor="_Toc214817616" w:history="1">
             <w:r>
               <w:rPr>
                 <w:rStyle w:val="Lienhypertexte"/>
                 <w:noProof/>
                 <w:lang w:val="en-US"/>
               </w:rPr>
-              <w:t>b.Specificity of the Audio Watermarking.</w:t>
-            </w:r>
-            <w:r>
-              <w:rPr>
-                <w:noProof/>
-                <w:webHidden/>
+              <w:t>b.</w:t>
+            </w:r>
+            <w:r>
+              <w:rPr>
+                <w:rFonts w:eastAsiaTheme="minorEastAsia"/>
+                <w:noProof/>
+                <w:lang w:eastAsia="fr-FR"/>
               </w:rPr>
               <w:tab/>
             </w:r>
             <w:r>
               <w:rPr>
+                <w:rStyle w:val="Lienhypertexte"/>
+                <w:noProof/>
+                <w:lang w:val="en-US"/>
+              </w:rPr>
+              <w:t>Specificity of the Audio Watermarking.</w:t>
+            </w:r>
+            <w:r>
+              <w:rPr>
+                <w:noProof/>
+                <w:webHidden/>
+              </w:rPr>
+              <w:tab/>
+            </w:r>
+            <w:r>
+              <w:rPr>
                 <w:noProof/>
                 <w:webHidden/>
               </w:rPr>
@@ -400,7 +461,7 @@
                 <w:noProof/>
                 <w:webHidden/>
               </w:rPr>
-              <w:instrText xml:space="preserve"> PAGEREF _Toc214809745 \h </w:instrText>
+              <w:instrText xml:space="preserve"> PAGEREF _Toc214817616 \h </w:instrText>
             </w:r>
             <w:r>
               <w:rPr>
@@ -420,7 +481,7 @@
                 <w:noProof/>
                 <w:webHidden/>
               </w:rPr>
-              <w:t>1</w:t>
+              <w:t>2</w:t>
             </w:r>
             <w:r>
               <w:rPr>
@@ -433,8 +494,9 @@
         </w:p>
         <w:p>
           <w:pPr>
-            <w:pStyle w:val="TM3"/>
+            <w:pStyle w:val="TM2"/>
             <w:tabs>
+              <w:tab w:val="left" w:pos="660"/>
               <w:tab w:val="right" w:leader="dot" w:pos="9062"/>
             </w:tabs>
             <w:rPr>
@@ -443,24 +505,40 @@
               <w:lang w:eastAsia="fr-FR"/>
             </w:rPr>
           </w:pPr>
-          <w:hyperlink w:anchor="_Toc214809746" w:history="1">
+          <w:hyperlink w:anchor="_Toc214817617" w:history="1">
             <w:r>
               <w:rPr>
                 <w:rStyle w:val="Lienhypertexte"/>
                 <w:noProof/>
                 <w:lang w:val="en-US"/>
               </w:rPr>
-              <w:t>c.Target of the Novel Audio Watermarking Scheme</w:t>
-            </w:r>
-            <w:r>
-              <w:rPr>
-                <w:noProof/>
-                <w:webHidden/>
+              <w:t xml:space="preserve">c. </w:t>
+            </w:r>
+            <w:r>
+              <w:rPr>
+                <w:rFonts w:eastAsiaTheme="minorEastAsia"/>
+                <w:noProof/>
+                <w:lang w:eastAsia="fr-FR"/>
               </w:rPr>
               <w:tab/>
             </w:r>
             <w:r>
               <w:rPr>
+                <w:rStyle w:val="Lienhypertexte"/>
+                <w:noProof/>
+                <w:lang w:val="en-US"/>
+              </w:rPr>
+              <w:t>The  Novel Audio Watermarking Scheme</w:t>
+            </w:r>
+            <w:r>
+              <w:rPr>
+                <w:noProof/>
+                <w:webHidden/>
+              </w:rPr>
+              <w:tab/>
+            </w:r>
+            <w:r>
+              <w:rPr>
                 <w:noProof/>
                 <w:webHidden/>
               </w:rPr>
@@ -471,7 +549,7 @@
                 <w:noProof/>
                 <w:webHidden/>
               </w:rPr>
-              <w:instrText xml:space="preserve"> PAGEREF _Toc214809746 \h </w:instrText>
+              <w:instrText xml:space="preserve"> PAGEREF _Toc214817617 \h </w:instrText>
             </w:r>
             <w:r>
               <w:rPr>
@@ -491,7 +569,7 @@
                 <w:noProof/>
                 <w:webHidden/>
               </w:rPr>
-              <w:t>1</w:t>
+              <w:t>2</w:t>
             </w:r>
             <w:r>
               <w:rPr>
@@ -514,7 +592,7 @@
               <w:lang w:eastAsia="fr-FR"/>
             </w:rPr>
           </w:pPr>
-          <w:hyperlink w:anchor="_Toc214809747" w:history="1">
+          <w:hyperlink w:anchor="_Toc214817618" w:history="1">
             <w:r>
               <w:rPr>
                 <w:rStyle w:val="Lienhypertexte"/>
@@ -542,7 +620,7 @@
                 <w:noProof/>
                 <w:webHidden/>
               </w:rPr>
-              <w:instrText xml:space="preserve"> PAGEREF _Toc214809747 \h </w:instrText>
+              <w:instrText xml:space="preserve"> PAGEREF _Toc214817618 \h </w:instrText>
             </w:r>
             <w:r>
               <w:rPr>
@@ -562,7 +640,271 @@
                 <w:noProof/>
                 <w:webHidden/>
               </w:rPr>
-              <w:t>1</w:t>
+              <w:t>2</w:t>
+            </w:r>
+            <w:r>
+              <w:rPr>
+                <w:noProof/>
+                <w:webHidden/>
+              </w:rPr>
+              <w:fldChar w:fldCharType="end"/>
+            </w:r>
+          </w:hyperlink>
+        </w:p>
+        <w:p>
+          <w:pPr>
+            <w:pStyle w:val="TM2"/>
+            <w:tabs>
+              <w:tab w:val="left" w:pos="660"/>
+              <w:tab w:val="right" w:leader="dot" w:pos="9062"/>
+            </w:tabs>
+            <w:rPr>
+              <w:rFonts w:eastAsiaTheme="minorEastAsia"/>
+              <w:noProof/>
+              <w:lang w:eastAsia="fr-FR"/>
+            </w:rPr>
+          </w:pPr>
+          <w:hyperlink w:anchor="_Toc214817619" w:history="1">
+            <w:r>
+              <w:rPr>
+                <w:rStyle w:val="Lienhypertexte"/>
+                <w:noProof/>
+                <w:lang w:val="en-US"/>
+              </w:rPr>
+              <w:t>a.</w:t>
+            </w:r>
+            <w:r>
+              <w:rPr>
+                <w:rFonts w:eastAsiaTheme="minorEastAsia"/>
+                <w:noProof/>
+                <w:lang w:eastAsia="fr-FR"/>
+              </w:rPr>
+              <w:tab/>
+            </w:r>
+            <w:r>
+              <w:rPr>
+                <w:rStyle w:val="Lienhypertexte"/>
+                <w:noProof/>
+                <w:lang w:val="en-US"/>
+              </w:rPr>
+              <w:t>General</w:t>
+            </w:r>
+            <w:r>
+              <w:rPr>
+                <w:noProof/>
+                <w:webHidden/>
+              </w:rPr>
+              <w:tab/>
+            </w:r>
+            <w:r>
+              <w:rPr>
+                <w:noProof/>
+                <w:webHidden/>
+              </w:rPr>
+              <w:fldChar w:fldCharType="begin"/>
+            </w:r>
+            <w:r>
+              <w:rPr>
+                <w:noProof/>
+                <w:webHidden/>
+              </w:rPr>
+              <w:instrText xml:space="preserve"> PAGEREF _Toc214817619 \h </w:instrText>
+            </w:r>
+            <w:r>
+              <w:rPr>
+                <w:noProof/>
+                <w:webHidden/>
+              </w:rPr>
+            </w:r>
+            <w:r>
+              <w:rPr>
+                <w:noProof/>
+                <w:webHidden/>
+              </w:rPr>
+              <w:fldChar w:fldCharType="separate"/>
+            </w:r>
+            <w:r>
+              <w:rPr>
+                <w:noProof/>
+                <w:webHidden/>
+              </w:rPr>
+              <w:t>3</w:t>
+            </w:r>
+            <w:r>
+              <w:rPr>
+                <w:noProof/>
+                <w:webHidden/>
+              </w:rPr>
+              <w:fldChar w:fldCharType="end"/>
+            </w:r>
+          </w:hyperlink>
+        </w:p>
+        <w:p>
+          <w:pPr>
+            <w:pStyle w:val="TM2"/>
+            <w:tabs>
+              <w:tab w:val="left" w:pos="660"/>
+              <w:tab w:val="right" w:leader="dot" w:pos="9062"/>
+            </w:tabs>
+            <w:rPr>
+              <w:rFonts w:eastAsiaTheme="minorEastAsia"/>
+              <w:noProof/>
+              <w:lang w:eastAsia="fr-FR"/>
+            </w:rPr>
+          </w:pPr>
+          <w:hyperlink w:anchor="_Toc214817620" w:history="1">
+            <w:r>
+              <w:rPr>
+                <w:rStyle w:val="Lienhypertexte"/>
+                <w:noProof/>
+                <w:lang w:val="en-US"/>
+              </w:rPr>
+              <w:t>b.</w:t>
+            </w:r>
+            <w:r>
+              <w:rPr>
+                <w:rFonts w:eastAsiaTheme="minorEastAsia"/>
+                <w:noProof/>
+                <w:lang w:eastAsia="fr-FR"/>
+              </w:rPr>
+              <w:tab/>
+            </w:r>
+            <w:r>
+              <w:rPr>
+                <w:rStyle w:val="Lienhypertexte"/>
+                <w:noProof/>
+                <w:lang w:val="en-US"/>
+              </w:rPr>
+              <w:t>Embedding the Data</w:t>
+            </w:r>
+            <w:r>
+              <w:rPr>
+                <w:noProof/>
+                <w:webHidden/>
+              </w:rPr>
+              <w:tab/>
+            </w:r>
+            <w:r>
+              <w:rPr>
+                <w:noProof/>
+                <w:webHidden/>
+              </w:rPr>
+              <w:fldChar w:fldCharType="begin"/>
+            </w:r>
+            <w:r>
+              <w:rPr>
+                <w:noProof/>
+                <w:webHidden/>
+              </w:rPr>
+              <w:instrText xml:space="preserve"> PAGEREF _Toc214817620 \h </w:instrText>
+            </w:r>
+            <w:r>
+              <w:rPr>
+                <w:noProof/>
+                <w:webHidden/>
+              </w:rPr>
+            </w:r>
+            <w:r>
+              <w:rPr>
+                <w:noProof/>
+                <w:webHidden/>
+              </w:rPr>
+              <w:fldChar w:fldCharType="separate"/>
+            </w:r>
+            <w:r>
+              <w:rPr>
+                <w:noProof/>
+                <w:webHidden/>
+              </w:rPr>
+              <w:t>3</w:t>
+            </w:r>
+            <w:r>
+              <w:rPr>
+                <w:noProof/>
+                <w:webHidden/>
+              </w:rPr>
+              <w:fldChar w:fldCharType="end"/>
+            </w:r>
+          </w:hyperlink>
+        </w:p>
+        <w:p>
+          <w:pPr>
+            <w:pStyle w:val="TM2"/>
+            <w:tabs>
+              <w:tab w:val="left" w:pos="660"/>
+              <w:tab w:val="right" w:leader="dot" w:pos="9062"/>
+            </w:tabs>
+            <w:rPr>
+              <w:rFonts w:eastAsiaTheme="minorEastAsia"/>
+              <w:noProof/>
+              <w:lang w:eastAsia="fr-FR"/>
+            </w:rPr>
+          </w:pPr>
+          <w:hyperlink w:anchor="_Toc214817621" w:history="1">
+            <w:r>
+              <w:rPr>
+                <w:rStyle w:val="Lienhypertexte"/>
+                <w:noProof/>
+                <w:lang w:val="en-US"/>
+              </w:rPr>
+              <w:t>c.</w:t>
+            </w:r>
+            <w:r>
+              <w:rPr>
+                <w:rFonts w:eastAsiaTheme="minorEastAsia"/>
+                <w:noProof/>
+                <w:lang w:eastAsia="fr-FR"/>
+              </w:rPr>
+              <w:tab/>
+            </w:r>
+            <w:r>
+              <w:rPr>
+                <w:rStyle w:val="Lienhypertexte"/>
+                <w:noProof/>
+                <w:lang w:val="en-US"/>
+              </w:rPr>
+              <w:t>Retrieving the embedded data</w:t>
+            </w:r>
+            <w:r>
+              <w:rPr>
+                <w:noProof/>
+                <w:webHidden/>
+              </w:rPr>
+              <w:tab/>
+            </w:r>
+            <w:r>
+              <w:rPr>
+                <w:noProof/>
+                <w:webHidden/>
+              </w:rPr>
+              <w:fldChar w:fldCharType="begin"/>
+            </w:r>
+            <w:r>
+              <w:rPr>
+                <w:noProof/>
+                <w:webHidden/>
+              </w:rPr>
+              <w:instrText xml:space="preserve"> PAGEREF _Toc214817621 \h </w:instrText>
+            </w:r>
+            <w:r>
+              <w:rPr>
+                <w:noProof/>
+                <w:webHidden/>
+              </w:rPr>
+            </w:r>
+            <w:r>
+              <w:rPr>
+                <w:noProof/>
+                <w:webHidden/>
+              </w:rPr>
+              <w:fldChar w:fldCharType="separate"/>
+            </w:r>
+            <w:r>
+              <w:rPr>
+                <w:noProof/>
+                <w:webHidden/>
+              </w:rPr>
+              <w:t>3</w:t>
             </w:r>
             <w:r>
               <w:rPr>
@@ -585,14 +927,14 @@
               <w:lang w:eastAsia="fr-FR"/>
             </w:rPr>
           </w:pPr>
-          <w:hyperlink w:anchor="_Toc214809748" w:history="1">
+          <w:hyperlink w:anchor="_Toc214817622" w:history="1">
             <w:r>
               <w:rPr>
                 <w:rStyle w:val="Lienhypertexte"/>
                 <w:noProof/>
                 <w:lang w:val="en-US"/>
               </w:rPr>
-              <w:t>IV.Tentative of Schedules</w:t>
+              <w:t>d.Test</w:t>
             </w:r>
             <w:r>
               <w:rPr>
@@ -613,7 +955,7 @@
                 <w:noProof/>
                 <w:webHidden/>
               </w:rPr>
-              <w:instrText xml:space="preserve"> PAGEREF _Toc214809748 \h </w:instrText>
+              <w:instrText xml:space="preserve"> PAGEREF _Toc214817622 \h </w:instrText>
             </w:r>
             <w:r>
               <w:rPr>
@@ -633,7 +975,7 @@
                 <w:noProof/>
                 <w:webHidden/>
               </w:rPr>
-              <w:t>1</w:t>
+              <w:t>3</w:t>
             </w:r>
             <w:r>
               <w:rPr>
@@ -656,14 +998,14 @@
               <w:lang w:eastAsia="fr-FR"/>
             </w:rPr>
           </w:pPr>
-          <w:hyperlink w:anchor="_Toc214809749" w:history="1">
+          <w:hyperlink w:anchor="_Toc214817623" w:history="1">
             <w:r>
               <w:rPr>
                 <w:rStyle w:val="Lienhypertexte"/>
                 <w:noProof/>
                 <w:lang w:val="en-US"/>
               </w:rPr>
-              <w:t>V.Results to presented</w:t>
+              <w:t>IV. Project Objectives</w:t>
             </w:r>
             <w:r>
               <w:rPr>
@@ -684,7 +1026,7 @@
                 <w:noProof/>
                 <w:webHidden/>
               </w:rPr>
-              <w:instrText xml:space="preserve"> PAGEREF _Toc214809749 \h </w:instrText>
+              <w:instrText xml:space="preserve"> PAGEREF _Toc214817623 \h </w:instrText>
             </w:r>
             <w:r>
               <w:rPr>
@@ -704,7 +1046,7 @@
                 <w:noProof/>
                 <w:webHidden/>
               </w:rPr>
-              <w:t>1</w:t>
+              <w:t>4</w:t>
             </w:r>
             <w:r>
               <w:rPr>
@@ -727,14 +1069,14 @@
               <w:lang w:eastAsia="fr-FR"/>
             </w:rPr>
           </w:pPr>
-          <w:hyperlink w:anchor="_Toc214809750" w:history="1">
+          <w:hyperlink w:anchor="_Toc214817624" w:history="1">
             <w:r>
               <w:rPr>
                 <w:rStyle w:val="Lienhypertexte"/>
                 <w:noProof/>
                 <w:lang w:val="en-US"/>
               </w:rPr>
-              <w:t>VI.Conclusion</w:t>
+              <w:t>IV. Tentative of Schedule</w:t>
             </w:r>
             <w:r>
               <w:rPr>
@@ -755,7 +1097,7 @@
                 <w:noProof/>
                 <w:webHidden/>
               </w:rPr>
-              <w:instrText xml:space="preserve"> PAGEREF _Toc214809750 \h </w:instrText>
+              <w:instrText xml:space="preserve"> PAGEREF _Toc214817624 \h </w:instrText>
             </w:r>
             <w:r>
               <w:rPr>
@@ -775,7 +1117,7 @@
                 <w:noProof/>
                 <w:webHidden/>
               </w:rPr>
-              <w:t>1</w:t>
+              <w:t>4</w:t>
             </w:r>
             <w:r>
               <w:rPr>
@@ -787,6 +1129,151 @@
           </w:hyperlink>
         </w:p>
         <w:p>
+          <w:pPr>
+            <w:pStyle w:val="TM2"/>
+            <w:tabs>
+              <w:tab w:val="right" w:leader="dot" w:pos="9062"/>
+            </w:tabs>
+            <w:rPr>
+              <w:rFonts w:eastAsiaTheme="minorEastAsia"/>
+              <w:noProof/>
+              <w:lang w:eastAsia="fr-FR"/>
+            </w:rPr>
+          </w:pPr>
+          <w:hyperlink w:anchor="_Toc214817625" w:history="1">
+            <w:r>
+              <w:rPr>
+                <w:rStyle w:val="Lienhypertexte"/>
+                <w:noProof/>
+                <w:lang w:val="en-US"/>
+              </w:rPr>
+              <w:t>V. Results to be presented</w:t>
+            </w:r>
+            <w:r>
+              <w:rPr>
+                <w:noProof/>
+                <w:webHidden/>
+              </w:rPr>
+              <w:tab/>
+            </w:r>
+            <w:r>
+              <w:rPr>
+                <w:noProof/>
+                <w:webHidden/>
+              </w:rPr>
+              <w:fldChar w:fldCharType="begin"/>
+            </w:r>
+            <w:r>
+              <w:rPr>
+                <w:noProof/>
+                <w:webHidden/>
+              </w:rPr>
+              <w:instrText xml:space="preserve"> PAGEREF _Toc214817625 \h </w:instrText>
+            </w:r>
+            <w:r>
+              <w:rPr>
+                <w:noProof/>
+                <w:webHidden/>
+              </w:rPr>
+            </w:r>
+            <w:r>
+              <w:rPr>
+                <w:noProof/>
+                <w:webHidden/>
+              </w:rPr>
+              <w:fldChar w:fldCharType="separate"/>
+            </w:r>
+            <w:r>
+              <w:rPr>
+                <w:noProof/>
+                <w:webHidden/>
+              </w:rPr>
+              <w:t>4</w:t>
+            </w:r>
+            <w:r>
+              <w:rPr>
+                <w:noProof/>
+                <w:webHidden/>
+              </w:rPr>
+              <w:fldChar w:fldCharType="end"/>
+            </w:r>
+          </w:hyperlink>
+        </w:p>
+        <w:p>
+          <w:pPr>
+            <w:pStyle w:val="TM2"/>
+            <w:tabs>
+              <w:tab w:val="right" w:leader="dot" w:pos="9062"/>
+            </w:tabs>
+            <w:rPr>
+              <w:rFonts w:eastAsiaTheme="minorEastAsia"/>
+              <w:noProof/>
+              <w:lang w:eastAsia="fr-FR"/>
+            </w:rPr>
+          </w:pPr>
+          <w:hyperlink w:anchor="_Toc214817626" w:history="1">
+            <w:r>
+              <w:rPr>
+                <w:rStyle w:val="Lienhypertexte"/>
+                <w:noProof/>
+                <w:lang w:val="en-US"/>
+              </w:rPr>
+              <w:t>VI.Conclusion</w:t>
+            </w:r>
+            <w:r>
+              <w:rPr>
+                <w:noProof/>
+                <w:webHidden/>
+              </w:rPr>
+              <w:tab/>
+            </w:r>
+            <w:r>
+              <w:rPr>
+                <w:noProof/>
+                <w:webHidden/>
+              </w:rPr>
+              <w:fldChar w:fldCharType="begin"/>
+            </w:r>
+            <w:r>
+              <w:rPr>
+                <w:noProof/>
+                <w:webHidden/>
+              </w:rPr>
+              <w:instrText xml:space="preserve"> PAGEREF _Toc214817626 \h </w:instrText>
+            </w:r>
+            <w:r>
+              <w:rPr>
+                <w:noProof/>
+                <w:webHidden/>
+              </w:rPr>
+            </w:r>
+            <w:r>
+              <w:rPr>
+                <w:noProof/>
+                <w:webHidden/>
+              </w:rPr>
+              <w:fldChar w:fldCharType="separate"/>
+            </w:r>
+            <w:r>
+              <w:rPr>
+                <w:noProof/>
+                <w:webHidden/>
+              </w:rPr>
+              <w:t>4</w:t>
+            </w:r>
+            <w:r>
+              <w:rPr>
+                <w:noProof/>
+                <w:webHidden/>
+              </w:rPr>
+              <w:fldChar w:fldCharType="end"/>
+            </w:r>
+          </w:hyperlink>
+        </w:p>
+        <w:p>
+          <w:pPr>
+            <w:jc w:val="both"/>
+          </w:pPr>
           <w:r>
             <w:fldChar w:fldCharType="end"/>
           </w:r>
@@ -796,11 +1283,12 @@
     <w:p>
       <w:pPr>
         <w:pStyle w:val="Titre2"/>
-        <w:rPr>
-          <w:lang w:val="en-US"/>
-        </w:rPr>
-      </w:pPr>
-      <w:bookmarkStart w:id="0" w:name="_Toc214809742"/>
+        <w:jc w:val="both"/>
+        <w:rPr>
+          <w:lang w:val="en-US"/>
+        </w:rPr>
+      </w:pPr>
+      <w:bookmarkStart w:id="0" w:name="_Toc214817613"/>
       <w:proofErr w:type="spellStart"/>
       <w:r>
         <w:rPr>
@@ -819,13 +1307,15 @@
     </w:p>
     <w:p>
       <w:pPr>
-        <w:rPr>
-          <w:lang w:val="en-US"/>
-        </w:rPr>
-      </w:pPr>
-    </w:p>
-    <w:p>
-      <w:pPr>
+        <w:jc w:val="both"/>
+        <w:rPr>
+          <w:lang w:val="en-US"/>
+        </w:rPr>
+      </w:pPr>
+    </w:p>
+    <w:p>
+      <w:pPr>
+        <w:jc w:val="both"/>
         <w:rPr>
           <w:lang w:val="en-US"/>
         </w:rPr>
@@ -853,6 +1343,7 @@
     </w:p>
     <w:p>
       <w:pPr>
+        <w:jc w:val="both"/>
         <w:rPr>
           <w:lang w:val="en-US"/>
         </w:rPr>
@@ -863,97 +1354,124 @@
         </w:rPr>
         <w:t xml:space="preserve">This project is a </w:t>
       </w:r>
+      <w:r>
+        <w:rPr>
+          <w:lang w:val="en-US"/>
+        </w:rPr>
+        <w:t>personal</w:t>
+      </w:r>
+      <w:r>
+        <w:rPr>
+          <w:lang w:val="en-US"/>
+        </w:rPr>
+        <w:t xml:space="preserve"> project and should be the implementation, of an algorithm or method described in a reference article closely related to digital speech signal processing. There are two </w:t>
+      </w:r>
+      <w:r>
+        <w:rPr>
+          <w:lang w:val="en-US"/>
+        </w:rPr>
+        <w:t>goals</w:t>
+      </w:r>
+      <w:r>
+        <w:rPr>
+          <w:lang w:val="en-US"/>
+        </w:rPr>
+        <w:t xml:space="preserve"> to this project: 1) understanding, and discovering a paper and a new field by </w:t>
+      </w:r>
+      <w:r>
+        <w:rPr>
+          <w:lang w:val="en-US"/>
+        </w:rPr>
+        <w:t>ourselves</w:t>
+      </w:r>
+      <w:r>
+        <w:rPr>
+          <w:lang w:val="en-US"/>
+        </w:rPr>
+        <w:t xml:space="preserve"> 2) </w:t>
+      </w:r>
       <w:proofErr w:type="spellStart"/>
       <w:r>
         <w:rPr>
           <w:lang w:val="en-US"/>
         </w:rPr>
-        <w:t>personnal</w:t>
+        <w:t>Applicate</w:t>
       </w:r>
       <w:proofErr w:type="spellEnd"/>
       <w:r>
         <w:rPr>
           <w:lang w:val="en-US"/>
         </w:rPr>
-        <w:t xml:space="preserve"> project and should be the implementation, of an algorithm or method described in a reference article closely related to digital speech signal processing. There are two </w:t>
-      </w:r>
-      <w:proofErr w:type="gramStart"/>
-      <w:r>
-        <w:rPr>
-          <w:lang w:val="en-US"/>
-        </w:rPr>
-        <w:t>goal</w:t>
-      </w:r>
-      <w:proofErr w:type="gramEnd"/>
-      <w:r>
-        <w:rPr>
-          <w:lang w:val="en-US"/>
-        </w:rPr>
-        <w:t xml:space="preserve"> to this project: 1) understanding, and discovering a paper and a new field by </w:t>
-      </w:r>
-      <w:proofErr w:type="spellStart"/>
-      <w:r>
-        <w:rPr>
-          <w:lang w:val="en-US"/>
-        </w:rPr>
-        <w:t>ourself</w:t>
-      </w:r>
-      <w:proofErr w:type="spellEnd"/>
-      <w:r>
-        <w:rPr>
-          <w:lang w:val="en-US"/>
-        </w:rPr>
-        <w:t xml:space="preserve"> 2) </w:t>
-      </w:r>
-      <w:proofErr w:type="spellStart"/>
-      <w:r>
-        <w:rPr>
-          <w:lang w:val="en-US"/>
-        </w:rPr>
-        <w:t>Applicate</w:t>
-      </w:r>
-      <w:proofErr w:type="spellEnd"/>
-      <w:r>
-        <w:rPr>
-          <w:lang w:val="en-US"/>
-        </w:rPr>
         <w:t xml:space="preserve"> some algorithm and method discovered during the lecture.</w:t>
       </w:r>
     </w:p>
     <w:p>
       <w:pPr>
-        <w:rPr>
-          <w:lang w:val="en-US"/>
-        </w:rPr>
-      </w:pPr>
-      <w:r>
-        <w:rPr>
-          <w:lang w:val="en-US"/>
-        </w:rPr>
-        <w:t xml:space="preserve">I have chosen a topic, the watermarking, related to the digital speech processing, but that does not contain </w:t>
-      </w:r>
-      <w:proofErr w:type="gramStart"/>
-      <w:r>
-        <w:rPr>
-          <w:lang w:val="en-US"/>
-        </w:rPr>
-        <w:t>directly  the</w:t>
-      </w:r>
-      <w:proofErr w:type="gramEnd"/>
+        <w:jc w:val="both"/>
+        <w:rPr>
+          <w:lang w:val="en-US"/>
+        </w:rPr>
+      </w:pPr>
+      <w:r>
+        <w:rPr>
+          <w:lang w:val="en-US"/>
+        </w:rPr>
+        <w:t>I have chosen the watermarking</w:t>
+      </w:r>
+      <w:r>
+        <w:rPr>
+          <w:lang w:val="en-US"/>
+        </w:rPr>
+        <w:t xml:space="preserve"> topic,</w:t>
+      </w:r>
+      <w:r>
+        <w:rPr>
+          <w:lang w:val="en-US"/>
+        </w:rPr>
+        <w:t xml:space="preserve"> related to the digital speech processing, </w:t>
+      </w:r>
+      <w:r>
+        <w:rPr>
+          <w:lang w:val="en-US"/>
+        </w:rPr>
+        <w:t xml:space="preserve">however </w:t>
+      </w:r>
+      <w:r>
+        <w:rPr>
+          <w:lang w:val="en-US"/>
+        </w:rPr>
+        <w:t xml:space="preserve">it </w:t>
+      </w:r>
+      <w:r>
+        <w:rPr>
+          <w:lang w:val="en-US"/>
+        </w:rPr>
+        <w:t xml:space="preserve">does not contain </w:t>
+      </w:r>
+      <w:r>
+        <w:rPr>
+          <w:lang w:val="en-US"/>
+        </w:rPr>
+        <w:t xml:space="preserve">directly </w:t>
+      </w:r>
+      <w:r>
+        <w:rPr>
+          <w:lang w:val="en-US"/>
+        </w:rPr>
+        <w:t>a lot of</w:t>
+      </w:r>
       <w:r>
         <w:rPr>
           <w:lang w:val="en-US"/>
         </w:rPr>
         <w:t xml:space="preserve"> major tools we have studied this semester, </w:t>
       </w:r>
-      <w:proofErr w:type="spellStart"/>
-      <w:r>
-        <w:rPr>
-          <w:lang w:val="en-US"/>
-        </w:rPr>
-        <w:t>exepting</w:t>
-      </w:r>
-      <w:proofErr w:type="spellEnd"/>
+      <w:r>
+        <w:rPr>
+          <w:lang w:val="en-US"/>
+        </w:rPr>
+        <w:t>excepting</w:t>
+      </w:r>
       <w:r>
         <w:rPr>
           <w:lang w:val="en-US"/>
@@ -969,19 +1487,22 @@
     </w:p>
     <w:p>
       <w:pPr>
-        <w:rPr>
-          <w:lang w:val="en-US"/>
-        </w:rPr>
-      </w:pPr>
-      <w:r>
-        <w:rPr>
-          <w:lang w:val="en-US"/>
-        </w:rPr>
+        <w:jc w:val="both"/>
+        <w:rPr>
+          <w:lang w:val="en-US"/>
+        </w:rPr>
+      </w:pPr>
+      <w:r>
+        <w:rPr>
+          <w:lang w:val="en-US"/>
+        </w:rPr>
+        <w:lastRenderedPageBreak/>
         <w:t>I will first introduce what the Watermarking is, and more specifically, the Audio watermarking and go on with the specificity of the above algorithm. Then I will talk about the methods used in this paper to do the watermarking. Next I will describe what I intend to implement and test during the project with a tentative of Schedule and I will try to anticipate what results I would be able to provide by the end of the project.</w:t>
       </w:r>
     </w:p>
     <w:p>
       <w:pPr>
+        <w:jc w:val="both"/>
         <w:rPr>
           <w:lang w:val="en-US"/>
         </w:rPr>
@@ -990,16 +1511,16 @@
     <w:p>
       <w:pPr>
         <w:pStyle w:val="Titre2"/>
-        <w:rPr>
-          <w:lang w:val="en-US"/>
-        </w:rPr>
-      </w:pPr>
-      <w:bookmarkStart w:id="1" w:name="_Toc214809743"/>
-      <w:r>
-        <w:rPr>
-          <w:lang w:val="en-US"/>
-        </w:rPr>
-        <w:lastRenderedPageBreak/>
+        <w:jc w:val="both"/>
+        <w:rPr>
+          <w:lang w:val="en-US"/>
+        </w:rPr>
+      </w:pPr>
+      <w:bookmarkStart w:id="1" w:name="_Toc214817614"/>
+      <w:r>
+        <w:rPr>
+          <w:lang w:val="en-US"/>
+        </w:rPr>
         <w:t>II</w:t>
       </w:r>
       <w:r>
@@ -1020,26 +1541,26 @@
         </w:rPr>
         <w:t xml:space="preserve">Description of the </w:t>
       </w:r>
+      <w:r>
+        <w:rPr>
+          <w:lang w:val="en-US"/>
+        </w:rPr>
+        <w:t>Paper objectives</w:t>
+      </w:r>
       <w:bookmarkEnd w:id="1"/>
-      <w:r>
-        <w:rPr>
-          <w:lang w:val="en-US"/>
-        </w:rPr>
-        <w:t>Paper objectives</w:t>
-      </w:r>
-    </w:p>
-    <w:p>
-      <w:pPr>
-        <w:pStyle w:val="Titre3"/>
+    </w:p>
+    <w:p>
+      <w:pPr>
+        <w:pStyle w:val="Titre2"/>
         <w:numPr>
           <w:ilvl w:val="0"/>
-          <w:numId w:val="2"/>
+          <w:numId w:val="6"/>
         </w:numPr>
         <w:rPr>
           <w:lang w:val="en-US"/>
         </w:rPr>
       </w:pPr>
-      <w:bookmarkStart w:id="2" w:name="_Toc214809744"/>
+      <w:bookmarkStart w:id="2" w:name="_Toc214817615"/>
       <w:r>
         <w:rPr>
           <w:lang w:val="en-US"/>
@@ -1050,19 +1571,35 @@
         <w:rPr>
           <w:lang w:val="en-US"/>
         </w:rPr>
-        <w:t xml:space="preserve"> is the Watermarking</w:t>
+        <w:t xml:space="preserve"> is </w:t>
+      </w:r>
+      <w:proofErr w:type="gramStart"/>
+      <w:r>
+        <w:rPr>
+          <w:lang w:val="en-US"/>
+        </w:rPr>
+        <w:t>Watermarking</w:t>
+      </w:r>
+      <w:r>
+        <w:rPr>
+          <w:lang w:val="en-US"/>
+        </w:rPr>
+        <w:t xml:space="preserve"> ?</w:t>
       </w:r>
       <w:bookmarkEnd w:id="2"/>
-    </w:p>
-    <w:p>
-      <w:pPr>
-        <w:rPr>
-          <w:lang w:val="en-US"/>
-        </w:rPr>
-      </w:pPr>
-    </w:p>
-    <w:p>
-      <w:pPr>
+      <w:proofErr w:type="gramEnd"/>
+    </w:p>
+    <w:p>
+      <w:pPr>
+        <w:jc w:val="both"/>
+        <w:rPr>
+          <w:lang w:val="en-US"/>
+        </w:rPr>
+      </w:pPr>
+    </w:p>
+    <w:p>
+      <w:pPr>
+        <w:jc w:val="both"/>
         <w:rPr>
           <w:lang w:val="en-US"/>
         </w:rPr>
@@ -1073,64 +1610,64 @@
         </w:rPr>
         <w:t xml:space="preserve">The watermarking is </w:t>
       </w:r>
+      <w:r>
+        <w:rPr>
+          <w:lang w:val="en-US"/>
+        </w:rPr>
+        <w:t>a method that enables</w:t>
+      </w:r>
+      <w:r>
+        <w:rPr>
+          <w:lang w:val="en-US"/>
+        </w:rPr>
+        <w:t xml:space="preserve"> to add some information into a Video, Image, or Audio signal. The watermarking could be hidden or visible depending on the usage you want to do of the information. </w:t>
+      </w:r>
+      <w:r>
+        <w:rPr>
+          <w:lang w:val="en-US"/>
+        </w:rPr>
+        <w:t>It is mostly use to track copyrighted materials.</w:t>
+      </w:r>
+    </w:p>
+    <w:p>
+      <w:pPr>
+        <w:jc w:val="both"/>
+        <w:rPr>
+          <w:lang w:val="en-US"/>
+        </w:rPr>
+      </w:pPr>
+      <w:r>
+        <w:rPr>
+          <w:lang w:val="en-US"/>
+        </w:rPr>
+        <w:t>For example if a radio owner, want to broadcast copyrighted material, that he receives but only for listening and not broadcasting purpose, the owner of the rights should be able to prove that he has not the right to broadcast that materials just by recording, and the studying the watermarks included in the broadcast signal, even if the signal has been strongly altered.</w:t>
+      </w:r>
+    </w:p>
+    <w:p>
+      <w:pPr>
+        <w:jc w:val="both"/>
+        <w:rPr>
+          <w:lang w:val="en-US"/>
+        </w:rPr>
+      </w:pPr>
+      <w:r>
+        <w:rPr>
+          <w:lang w:val="en-US"/>
+        </w:rPr>
+        <w:t>A good watermarking should have two characteristics: 1) be inaudible, we should not detect that something has been added to the speech signal 2) Robust, it should resists to all kind of modifications (pitch modification, time-scale</w:t>
+      </w:r>
       <w:proofErr w:type="gramStart"/>
       <w:r>
         <w:rPr>
           <w:lang w:val="en-US"/>
         </w:rPr>
-        <w:t>a method that enable</w:t>
+        <w:t>)  and</w:t>
       </w:r>
       <w:proofErr w:type="gramEnd"/>
       <w:r>
         <w:rPr>
           <w:lang w:val="en-US"/>
         </w:rPr>
-        <w:t xml:space="preserve"> to add some information into a Video, Image, or Audio signal. The watermarking could be hidden or visible depending on the usage you want to do of the information. </w:t>
-      </w:r>
-      <w:r>
-        <w:rPr>
-          <w:lang w:val="en-US"/>
-        </w:rPr>
-        <w:t xml:space="preserve">It is mostly use to track copyrighted materials. </w:t>
-      </w:r>
-    </w:p>
-    <w:p>
-      <w:pPr>
-        <w:rPr>
-          <w:lang w:val="en-US"/>
-        </w:rPr>
-      </w:pPr>
-      <w:r>
-        <w:rPr>
-          <w:lang w:val="en-US"/>
-        </w:rPr>
-        <w:t xml:space="preserve">For example if a radio owner, want to broadcast copyrighted material, that he receives but only for listening and not broadcasting purpose, the owner of the rights should be able to prove that he has not the right to broadcast that materials just by recording, and the studying the watermarks included in the broadcast signal, even if the signal has been strongly altered. </w:t>
-      </w:r>
-    </w:p>
-    <w:p>
-      <w:pPr>
-        <w:rPr>
-          <w:lang w:val="en-US"/>
-        </w:rPr>
-      </w:pPr>
-      <w:r>
-        <w:rPr>
-          <w:lang w:val="en-US"/>
-        </w:rPr>
-        <w:t>A good watermarking should have two characteristics: 1) be inaudible, we should not detect that something has been added to the speech signal 2) Robust, it should resists to all kind of modifications (pitch modification, time-scale</w:t>
-      </w:r>
-      <w:proofErr w:type="gramStart"/>
-      <w:r>
-        <w:rPr>
-          <w:lang w:val="en-US"/>
-        </w:rPr>
-        <w:t>)  and</w:t>
-      </w:r>
-      <w:proofErr w:type="gramEnd"/>
-      <w:r>
-        <w:rPr>
-          <w:lang w:val="en-US"/>
-        </w:rPr>
         <w:t xml:space="preserve"> encoding (</w:t>
       </w:r>
       <w:proofErr w:type="spellStart"/>
@@ -1150,16 +1687,16 @@
     </w:p>
     <w:p>
       <w:pPr>
-        <w:pStyle w:val="Titre3"/>
+        <w:pStyle w:val="Titre2"/>
         <w:numPr>
           <w:ilvl w:val="0"/>
-          <w:numId w:val="2"/>
+          <w:numId w:val="6"/>
         </w:numPr>
         <w:rPr>
           <w:lang w:val="en-US"/>
         </w:rPr>
       </w:pPr>
-      <w:bookmarkStart w:id="3" w:name="_Toc214809745"/>
+      <w:bookmarkStart w:id="3" w:name="_Toc214817616"/>
       <w:proofErr w:type="gramStart"/>
       <w:r>
         <w:rPr>
@@ -1172,13 +1709,15 @@
     </w:p>
     <w:p>
       <w:pPr>
-        <w:rPr>
-          <w:lang w:val="en-US"/>
-        </w:rPr>
-      </w:pPr>
-    </w:p>
-    <w:p>
-      <w:pPr>
+        <w:jc w:val="both"/>
+        <w:rPr>
+          <w:lang w:val="en-US"/>
+        </w:rPr>
+      </w:pPr>
+    </w:p>
+    <w:p>
+      <w:pPr>
+        <w:jc w:val="both"/>
         <w:rPr>
           <w:lang w:val="en-US"/>
         </w:rPr>
@@ -1212,104 +1751,956 @@
     </w:p>
     <w:p>
       <w:pPr>
-        <w:pStyle w:val="Titre3"/>
+        <w:pStyle w:val="Titre2"/>
+        <w:ind w:firstLine="708"/>
+        <w:rPr>
+          <w:lang w:val="en-US"/>
+        </w:rPr>
+      </w:pPr>
+      <w:bookmarkStart w:id="4" w:name="_Toc214817617"/>
+      <w:r>
+        <w:rPr>
+          <w:lang w:val="en-US"/>
+        </w:rPr>
+        <w:t xml:space="preserve">c. </w:t>
+      </w:r>
+      <w:r>
+        <w:rPr>
+          <w:lang w:val="en-US"/>
+        </w:rPr>
+        <w:tab/>
+      </w:r>
+      <w:proofErr w:type="gramStart"/>
+      <w:r>
+        <w:rPr>
+          <w:lang w:val="en-US"/>
+        </w:rPr>
+        <w:t xml:space="preserve">The </w:t>
+      </w:r>
+      <w:r>
+        <w:rPr>
+          <w:lang w:val="en-US"/>
+        </w:rPr>
+        <w:t xml:space="preserve"> Novel</w:t>
+      </w:r>
+      <w:proofErr w:type="gramEnd"/>
+      <w:r>
+        <w:rPr>
+          <w:lang w:val="en-US"/>
+        </w:rPr>
+        <w:t xml:space="preserve"> Audio Watermarking Scheme</w:t>
+      </w:r>
+      <w:bookmarkEnd w:id="4"/>
+    </w:p>
+    <w:p>
+      <w:pPr>
+        <w:jc w:val="both"/>
+        <w:rPr>
+          <w:lang w:val="en-US"/>
+        </w:rPr>
+      </w:pPr>
+    </w:p>
+    <w:p>
+      <w:pPr>
+        <w:jc w:val="both"/>
+        <w:rPr>
+          <w:lang w:val="en-US"/>
+        </w:rPr>
+      </w:pPr>
+      <w:r>
+        <w:rPr>
+          <w:lang w:val="en-US"/>
+        </w:rPr>
+        <w:t xml:space="preserve">Our specific audio watermarking algorithm is based on the Patchwork algorithm developed by </w:t>
+      </w:r>
+      <w:proofErr w:type="spellStart"/>
+      <w:r>
+        <w:rPr>
+          <w:lang w:val="en-US"/>
+        </w:rPr>
+        <w:t>Arnorld</w:t>
+      </w:r>
+      <w:proofErr w:type="spellEnd"/>
+      <w:r>
+        <w:rPr>
+          <w:lang w:val="en-US"/>
+        </w:rPr>
+        <w:t>, but is a huge improvement and refinement of it</w:t>
+      </w:r>
+      <w:r>
+        <w:rPr>
+          <w:lang w:val="en-US"/>
+        </w:rPr>
+        <w:t xml:space="preserve"> developed by In Kwon </w:t>
+      </w:r>
+      <w:proofErr w:type="spellStart"/>
+      <w:r>
+        <w:rPr>
+          <w:lang w:val="en-US"/>
+        </w:rPr>
+        <w:t>Yeo</w:t>
+      </w:r>
+      <w:proofErr w:type="spellEnd"/>
+      <w:r>
+        <w:rPr>
+          <w:lang w:val="en-US"/>
+        </w:rPr>
+        <w:t xml:space="preserve"> and </w:t>
+      </w:r>
+      <w:proofErr w:type="spellStart"/>
+      <w:r>
+        <w:rPr>
+          <w:lang w:val="en-US"/>
+        </w:rPr>
+        <w:t>Hyoung</w:t>
+      </w:r>
+      <w:proofErr w:type="spellEnd"/>
+      <w:r>
+        <w:rPr>
+          <w:lang w:val="en-US"/>
+        </w:rPr>
+        <w:t xml:space="preserve"> </w:t>
+      </w:r>
+      <w:proofErr w:type="spellStart"/>
+      <w:r>
+        <w:rPr>
+          <w:lang w:val="en-US"/>
+        </w:rPr>
+        <w:t>Joong</w:t>
+      </w:r>
+      <w:proofErr w:type="spellEnd"/>
+      <w:r>
+        <w:rPr>
+          <w:lang w:val="en-US"/>
+        </w:rPr>
+        <w:t xml:space="preserve"> Kim</w:t>
+      </w:r>
+      <w:r>
+        <w:rPr>
+          <w:lang w:val="en-US"/>
+        </w:rPr>
+        <w:t xml:space="preserve">. </w:t>
+      </w:r>
+      <w:r>
+        <w:rPr>
+          <w:lang w:val="en-US"/>
+        </w:rPr>
+        <w:t>The Arnold algorithm major breakthrough was to use the frequency domain, to write the watermarked information.</w:t>
+      </w:r>
+      <w:r>
+        <w:rPr>
+          <w:lang w:val="en-US"/>
+        </w:rPr>
+        <w:t xml:space="preserve"> The Novel Audio Watermarking Scheme has made the basic ideas behind the Arnold Algorithm effective mostly by adapting the watermark to the signal.</w:t>
+      </w:r>
+    </w:p>
+    <w:p>
+      <w:pPr>
+        <w:pStyle w:val="Titre2"/>
+        <w:jc w:val="both"/>
+        <w:rPr>
+          <w:lang w:val="en-US"/>
+        </w:rPr>
+      </w:pPr>
+      <w:bookmarkStart w:id="5" w:name="_Toc214817618"/>
+      <w:proofErr w:type="spellStart"/>
+      <w:r>
+        <w:rPr>
+          <w:lang w:val="en-US"/>
+        </w:rPr>
+        <w:t>III.Methods</w:t>
+      </w:r>
+      <w:bookmarkEnd w:id="5"/>
+      <w:proofErr w:type="spellEnd"/>
+    </w:p>
+    <w:p>
+      <w:pPr>
+        <w:rPr>
+          <w:lang w:val="en-US"/>
+        </w:rPr>
+      </w:pPr>
+    </w:p>
+    <w:p>
+      <w:pPr>
+        <w:rPr>
+          <w:lang w:val="en-US"/>
+        </w:rPr>
+      </w:pPr>
+      <w:r>
+        <w:rPr>
+          <w:lang w:val="en-US"/>
+        </w:rPr>
+        <w:t xml:space="preserve">The goal of this part is not to present the detailed calculus as they are available in the Article. Nevertheless I will briefly describe what algorithm and tools I should implement and how. </w:t>
+      </w:r>
+    </w:p>
+    <w:p>
+      <w:pPr>
+        <w:rPr>
+          <w:lang w:val="en-US"/>
+        </w:rPr>
+      </w:pPr>
+      <w:r>
+        <w:rPr>
+          <w:lang w:val="en-US"/>
+        </w:rPr>
+        <w:lastRenderedPageBreak/>
+        <w:t xml:space="preserve">I will use </w:t>
+      </w:r>
+      <w:proofErr w:type="spellStart"/>
+      <w:r>
+        <w:rPr>
+          <w:lang w:val="en-US"/>
+        </w:rPr>
+        <w:t>Matlab</w:t>
+      </w:r>
+      <w:proofErr w:type="spellEnd"/>
+      <w:r>
+        <w:rPr>
+          <w:lang w:val="en-US"/>
+        </w:rPr>
+        <w:t xml:space="preserve"> to work on this subject. It is one of the software that I know the most, and the easiest to use and to debug without having to go through a huge learning sessions. Moreover a lot of basic function are implemented and work well without need to redesign it (graph, </w:t>
+      </w:r>
+      <w:proofErr w:type="spellStart"/>
+      <w:r>
+        <w:rPr>
+          <w:lang w:val="en-US"/>
+        </w:rPr>
+        <w:t>adaptative</w:t>
+      </w:r>
+      <w:proofErr w:type="spellEnd"/>
+      <w:r>
+        <w:rPr>
+          <w:lang w:val="en-US"/>
+        </w:rPr>
+        <w:t xml:space="preserve"> filter for examples).</w:t>
+      </w:r>
+    </w:p>
+    <w:p>
+      <w:pPr>
+        <w:pStyle w:val="Titre2"/>
         <w:numPr>
           <w:ilvl w:val="0"/>
-          <w:numId w:val="2"/>
+          <w:numId w:val="4"/>
         </w:numPr>
         <w:rPr>
           <w:lang w:val="en-US"/>
         </w:rPr>
       </w:pPr>
-      <w:bookmarkStart w:id="4" w:name="_Toc214809746"/>
-      <w:r>
-        <w:rPr>
-          <w:lang w:val="en-US"/>
-        </w:rPr>
-        <w:t>Target of the Novel Audio Watermarking Scheme</w:t>
-      </w:r>
-      <w:bookmarkEnd w:id="4"/>
-    </w:p>
-    <w:p>
-      <w:pPr>
-        <w:rPr>
-          <w:lang w:val="en-US"/>
-        </w:rPr>
-      </w:pPr>
-    </w:p>
-    <w:p>
-      <w:pPr>
-        <w:rPr>
-          <w:lang w:val="en-US"/>
-        </w:rPr>
-      </w:pPr>
-      <w:r>
-        <w:rPr>
-          <w:lang w:val="en-US"/>
-        </w:rPr>
-        <w:t xml:space="preserve">Our specific audio watermarking algorithm is based on the Patchwork algorithm developed by </w:t>
+      <w:bookmarkStart w:id="6" w:name="_Toc214817619"/>
+      <w:r>
+        <w:rPr>
+          <w:lang w:val="en-US"/>
+        </w:rPr>
+        <w:t>General</w:t>
+      </w:r>
+      <w:bookmarkEnd w:id="6"/>
+    </w:p>
+    <w:p>
+      <w:pPr>
+        <w:rPr>
+          <w:lang w:val="en-US"/>
+        </w:rPr>
+      </w:pPr>
+      <w:r>
+        <w:rPr>
+          <w:lang w:val="en-US"/>
+        </w:rPr>
+        <w:t xml:space="preserve">The basic </w:t>
+      </w:r>
+      <w:r>
+        <w:rPr>
+          <w:lang w:val="en-US"/>
+        </w:rPr>
+        <w:t>ideas between the watermarking are to slightly modify two patches of the samples of the discrete cosine transform of the signal.</w:t>
+      </w:r>
+    </w:p>
+    <w:p>
+      <w:pPr>
+        <w:rPr>
+          <w:lang w:val="en-US"/>
+        </w:rPr>
+      </w:pPr>
+      <w:proofErr w:type="gramStart"/>
+      <w:r>
+        <w:rPr>
+          <w:lang w:val="en-US"/>
+        </w:rPr>
+        <w:t>a</w:t>
+      </w:r>
+      <w:proofErr w:type="gramEnd"/>
+      <w:r>
+        <w:rPr>
+          <w:lang w:val="en-US"/>
+        </w:rPr>
+        <w:t>*= (d + 1 )a           and          b*=(d+1)b;</w:t>
+      </w:r>
+    </w:p>
+    <w:p>
+      <w:pPr>
+        <w:rPr>
+          <w:lang w:val="en-US"/>
+        </w:rPr>
+      </w:pPr>
+      <w:r>
+        <w:rPr>
+          <w:lang w:val="en-US"/>
+        </w:rPr>
+        <w:t xml:space="preserve">Where a* and b* corresponds to the signal outputted after watermarking, d to the </w:t>
       </w:r>
       <w:proofErr w:type="spellStart"/>
       <w:r>
         <w:rPr>
           <w:lang w:val="en-US"/>
         </w:rPr>
-        <w:t>Arnorld</w:t>
+        <w:t>adaptative</w:t>
       </w:r>
       <w:proofErr w:type="spellEnd"/>
       <w:r>
         <w:rPr>
           <w:lang w:val="en-US"/>
         </w:rPr>
-        <w:t>, but is a huge improvement and refinement of it. The Arnold al</w:t>
+        <w:t xml:space="preserve"> factor used to add the watermarked data, and b and </w:t>
+      </w:r>
+      <w:proofErr w:type="gramStart"/>
+      <w:r>
+        <w:rPr>
+          <w:lang w:val="en-US"/>
+        </w:rPr>
+        <w:t>a to</w:t>
+      </w:r>
+      <w:proofErr w:type="gramEnd"/>
+      <w:r>
+        <w:rPr>
+          <w:lang w:val="en-US"/>
+        </w:rPr>
+        <w:t xml:space="preserve"> the original signal.</w:t>
+      </w:r>
+      <w:r>
+        <w:rPr>
+          <w:lang w:val="en-US"/>
+        </w:rPr>
+        <w:t xml:space="preserve"> We assume, that </w:t>
+      </w:r>
+      <w:proofErr w:type="gramStart"/>
+      <w:r>
+        <w:rPr>
+          <w:lang w:val="en-US"/>
+        </w:rPr>
+        <w:t xml:space="preserve">the </w:t>
+      </w:r>
+      <w:proofErr w:type="spellStart"/>
+      <w:r>
+        <w:rPr>
+          <w:lang w:val="en-US"/>
+        </w:rPr>
+        <w:t>a</w:t>
+      </w:r>
+      <w:proofErr w:type="spellEnd"/>
+      <w:proofErr w:type="gramEnd"/>
+      <w:r>
+        <w:rPr>
+          <w:lang w:val="en-US"/>
+        </w:rPr>
+        <w:t xml:space="preserve"> and b distribution is </w:t>
+      </w:r>
+      <w:r>
+        <w:rPr>
+          <w:lang w:val="en-US"/>
+        </w:rPr>
+        <w:t>normal.</w:t>
       </w:r>
     </w:p>
     <w:p>
       <w:pPr>
         <w:pStyle w:val="Titre2"/>
-        <w:rPr>
-          <w:lang w:val="en-US"/>
-        </w:rPr>
-      </w:pPr>
-      <w:bookmarkStart w:id="5" w:name="_Toc214809747"/>
+        <w:numPr>
+          <w:ilvl w:val="0"/>
+          <w:numId w:val="4"/>
+        </w:numPr>
+        <w:rPr>
+          <w:lang w:val="en-US"/>
+        </w:rPr>
+      </w:pPr>
+      <w:bookmarkStart w:id="7" w:name="_Toc214817620"/>
+      <w:r>
+        <w:rPr>
+          <w:lang w:val="en-US"/>
+        </w:rPr>
+        <w:t>Embedding the Data</w:t>
+      </w:r>
+      <w:bookmarkEnd w:id="7"/>
+    </w:p>
+    <w:p>
+      <w:pPr>
+        <w:rPr>
+          <w:lang w:val="en-US"/>
+        </w:rPr>
+      </w:pPr>
+    </w:p>
+    <w:p>
+      <w:pPr>
+        <w:rPr>
+          <w:lang w:val="en-US"/>
+        </w:rPr>
+      </w:pPr>
+      <w:r>
+        <w:rPr>
+          <w:lang w:val="en-US"/>
+        </w:rPr>
+        <w:t>I will go quickly to this part, and no talk about the Information Theory behind the encoding. I will be more concentrated about talking about the signal speech processing.</w:t>
+      </w:r>
+    </w:p>
+    <w:p>
+      <w:pPr>
+        <w:rPr>
+          <w:lang w:val="en-US"/>
+        </w:rPr>
+      </w:pPr>
+      <w:r>
+        <w:rPr>
+          <w:lang w:val="en-US"/>
+        </w:rPr>
+        <w:t xml:space="preserve">To </w:t>
+      </w:r>
+      <w:r>
+        <w:rPr>
+          <w:lang w:val="en-US"/>
+        </w:rPr>
+        <w:t>embedded</w:t>
+      </w:r>
+      <w:r>
+        <w:rPr>
+          <w:lang w:val="en-US"/>
+        </w:rPr>
+        <w:t xml:space="preserve"> the Data, we should first get the Discrete </w:t>
+      </w:r>
+      <w:r>
+        <w:rPr>
+          <w:lang w:val="en-US"/>
+        </w:rPr>
+        <w:t xml:space="preserve">Cosine </w:t>
+      </w:r>
+      <w:r>
+        <w:rPr>
+          <w:lang w:val="en-US"/>
+        </w:rPr>
+        <w:t xml:space="preserve">transform, which is not </w:t>
+      </w:r>
+      <w:r>
+        <w:rPr>
+          <w:lang w:val="en-US"/>
+        </w:rPr>
+        <w:t>a</w:t>
+      </w:r>
+      <w:r>
+        <w:rPr>
+          <w:lang w:val="en-US"/>
+        </w:rPr>
+        <w:t xml:space="preserve"> hard job in </w:t>
+      </w:r>
       <w:proofErr w:type="spellStart"/>
       <w:r>
         <w:rPr>
           <w:lang w:val="en-US"/>
         </w:rPr>
-        <w:t>III.Methods</w:t>
-      </w:r>
-      <w:bookmarkEnd w:id="5"/>
+        <w:t>Matlab</w:t>
+      </w:r>
       <w:proofErr w:type="spellEnd"/>
-    </w:p>
-    <w:p>
-      <w:pPr>
-        <w:rPr>
-          <w:lang w:val="en-US"/>
-        </w:rPr>
-      </w:pPr>
-    </w:p>
-    <w:p>
-      <w:pPr>
-        <w:rPr>
-          <w:lang w:val="en-US"/>
-        </w:rPr>
-      </w:pPr>
-      <w:r>
-        <w:rPr>
-          <w:lang w:val="en-US"/>
-        </w:rPr>
+      <w:r>
+        <w:rPr>
+          <w:lang w:val="en-US"/>
+        </w:rPr>
+        <w:t xml:space="preserve">, </w:t>
+      </w:r>
+      <w:r>
+        <w:rPr>
+          <w:lang w:val="en-US"/>
+        </w:rPr>
+        <w:t>and then</w:t>
+      </w:r>
+      <w:r>
+        <w:rPr>
+          <w:lang w:val="en-US"/>
+        </w:rPr>
+        <w:t xml:space="preserve"> we should calculate the pooled sample standard error, </w:t>
+      </w:r>
+      <w:r>
+        <w:rPr>
+          <w:lang w:val="en-US"/>
+        </w:rPr>
+        <w:t xml:space="preserve">of the DCT in </w:t>
+      </w:r>
+      <w:r>
+        <w:rPr>
+          <w:lang w:val="en-US"/>
+        </w:rPr>
+        <w:t xml:space="preserve">order to get a the factor S. The watermarking signal </w:t>
+      </w:r>
+      <w:proofErr w:type="spellStart"/>
+      <w:r>
+        <w:rPr>
+          <w:lang w:val="en-US"/>
+        </w:rPr>
+        <w:t>modificator</w:t>
+      </w:r>
+      <w:proofErr w:type="spellEnd"/>
+      <w:r>
+        <w:rPr>
+          <w:lang w:val="en-US"/>
+        </w:rPr>
+        <w:t xml:space="preserve"> </w:t>
+      </w:r>
+      <w:r>
+        <w:rPr>
+          <w:lang w:val="en-US"/>
+        </w:rPr>
+        <w:t>“</w:t>
+      </w:r>
+      <w:r>
+        <w:rPr>
+          <w:lang w:val="en-US"/>
+        </w:rPr>
+        <w:t>d</w:t>
+      </w:r>
+      <w:proofErr w:type="gramStart"/>
+      <w:r>
+        <w:rPr>
+          <w:lang w:val="en-US"/>
+        </w:rPr>
+        <w:t>”</w:t>
+      </w:r>
+      <w:r>
+        <w:rPr>
+          <w:lang w:val="en-US"/>
+        </w:rPr>
+        <w:t>,</w:t>
+      </w:r>
+      <w:proofErr w:type="gramEnd"/>
+      <w:r>
+        <w:rPr>
+          <w:lang w:val="en-US"/>
+        </w:rPr>
+        <w:t xml:space="preserve"> would then be proportional to </w:t>
+      </w:r>
+      <w:r>
+        <w:rPr>
+          <w:lang w:val="en-US"/>
+        </w:rPr>
+        <w:t>“</w:t>
+      </w:r>
+      <w:r>
+        <w:rPr>
+          <w:lang w:val="en-US"/>
+        </w:rPr>
+        <w:t>S</w:t>
+      </w:r>
+      <w:r>
+        <w:rPr>
+          <w:lang w:val="en-US"/>
+        </w:rPr>
+        <w:t>”</w:t>
+      </w:r>
+      <w:r>
+        <w:rPr>
+          <w:lang w:val="en-US"/>
+        </w:rPr>
+        <w:t xml:space="preserve">. The goal of this proportionality is to adapt the factor d to the signal in order to keep being inaudible without nonetheless letting the watermarked information be </w:t>
+      </w:r>
+      <w:r>
+        <w:rPr>
+          <w:lang w:val="en-US"/>
+        </w:rPr>
+        <w:t>indefectible</w:t>
+      </w:r>
+      <w:r>
+        <w:rPr>
+          <w:lang w:val="en-US"/>
+        </w:rPr>
+        <w:t>.</w:t>
+      </w:r>
+    </w:p>
+    <w:p>
+      <w:pPr>
+        <w:rPr>
+          <w:lang w:val="en-US"/>
+        </w:rPr>
+      </w:pPr>
+      <w:r>
+        <w:rPr>
+          <w:lang w:val="en-US"/>
+        </w:rPr>
+        <w:t>We would then be able to output with an inverse discrete cosine transform to rebuild the signal.</w:t>
+      </w:r>
+    </w:p>
+    <w:p>
+      <w:pPr>
+        <w:pStyle w:val="Titre2"/>
+        <w:numPr>
+          <w:ilvl w:val="0"/>
+          <w:numId w:val="4"/>
+        </w:numPr>
+        <w:rPr>
+          <w:lang w:val="en-US"/>
+        </w:rPr>
+      </w:pPr>
+      <w:bookmarkStart w:id="8" w:name="_Toc214817621"/>
+      <w:r>
+        <w:rPr>
+          <w:lang w:val="en-US"/>
+        </w:rPr>
+        <w:t>Retrieving the embedded data</w:t>
+      </w:r>
+      <w:bookmarkEnd w:id="8"/>
+    </w:p>
+    <w:p>
+      <w:pPr>
+        <w:rPr>
+          <w:lang w:val="en-US"/>
+        </w:rPr>
+      </w:pPr>
+    </w:p>
+    <w:p>
+      <w:pPr>
+        <w:rPr>
+          <w:lang w:val="en-US"/>
+        </w:rPr>
+      </w:pPr>
+      <w:r>
+        <w:rPr>
+          <w:lang w:val="en-US"/>
+        </w:rPr>
+        <w:t xml:space="preserve">To retrieve the signal processing, we should do the </w:t>
+      </w:r>
+      <w:r>
+        <w:rPr>
+          <w:lang w:val="en-US"/>
+        </w:rPr>
+        <w:t>inverse cosine transform, and do a lot of statistical study and implement an algorithm using some probabilistic methods to get the watermarked information back.</w:t>
+      </w:r>
+    </w:p>
+    <w:p>
+      <w:pPr>
+        <w:pStyle w:val="Titre2"/>
+        <w:ind w:firstLine="708"/>
+      </w:pPr>
+      <w:bookmarkStart w:id="9" w:name="_Toc214817622"/>
+      <w:proofErr w:type="spellStart"/>
+      <w:r>
+        <w:rPr>
+          <w:lang w:val="en-US"/>
+        </w:rPr>
+        <w:t>d.</w:t>
+      </w:r>
+      <w:r>
+        <w:rPr>
+          <w:lang w:val="en-US"/>
+        </w:rPr>
+        <w:t>Test</w:t>
+      </w:r>
+      <w:bookmarkEnd w:id="9"/>
+      <w:proofErr w:type="spellEnd"/>
+    </w:p>
+    <w:p>
+      <w:pPr>
+        <w:rPr>
+          <w:lang w:val="en-US"/>
+        </w:rPr>
+      </w:pPr>
+    </w:p>
+    <w:p>
+      <w:pPr>
+        <w:rPr>
+          <w:lang w:val="en-US"/>
+        </w:rPr>
+      </w:pPr>
+      <w:r>
+        <w:rPr>
+          <w:lang w:val="en-US"/>
+        </w:rPr>
+        <w:t xml:space="preserve">Most of my jobs, once the embedding, and </w:t>
+      </w:r>
+      <w:proofErr w:type="spellStart"/>
+      <w:r>
+        <w:rPr>
+          <w:lang w:val="en-US"/>
+        </w:rPr>
+        <w:t>deembedding</w:t>
+      </w:r>
+      <w:proofErr w:type="spellEnd"/>
+      <w:r>
+        <w:rPr>
+          <w:lang w:val="en-US"/>
+        </w:rPr>
+        <w:t xml:space="preserve"> algorithm done, will </w:t>
+      </w:r>
+      <w:r>
+        <w:rPr>
+          <w:lang w:val="en-US"/>
+        </w:rPr>
+        <w:t>primarily</w:t>
+      </w:r>
+      <w:r>
+        <w:rPr>
+          <w:lang w:val="en-US"/>
+        </w:rPr>
+        <w:t xml:space="preserve"> consist in building some test, to see how the watermarked information reacts. It will include a lot of interesting algorithm to build including: echo addition, noise addition, pitch modification, time scale modification, </w:t>
+      </w:r>
+      <w:proofErr w:type="spellStart"/>
+      <w:r>
+        <w:rPr>
+          <w:lang w:val="en-US"/>
+        </w:rPr>
+        <w:t>lpc</w:t>
+      </w:r>
+      <w:proofErr w:type="spellEnd"/>
+      <w:r>
+        <w:rPr>
+          <w:lang w:val="en-US"/>
+        </w:rPr>
+        <w:t xml:space="preserve"> encoding, and synthesis in order to know if the watermarked information can be detected trough a phone. I will try to see what factor have an influence in the robustness of the watermarked information.</w:t>
+      </w:r>
+      <w:r>
+        <w:rPr>
+          <w:lang w:val="en-US"/>
+        </w:rPr>
+        <w:t xml:space="preserve"> I could as well try to encode in MP3, OGG VORBIS or different reduction encoder my speech.</w:t>
+      </w:r>
+    </w:p>
+    <w:p>
+      <w:pPr>
+        <w:rPr>
+          <w:lang w:val="en-US"/>
+        </w:rPr>
+      </w:pPr>
+    </w:p>
+    <w:p>
+      <w:pPr>
+        <w:pStyle w:val="Titre2"/>
+        <w:jc w:val="both"/>
+        <w:rPr>
+          <w:lang w:val="en-US"/>
+        </w:rPr>
+      </w:pPr>
+      <w:bookmarkStart w:id="10" w:name="_Toc214817623"/>
+      <w:r>
+        <w:rPr>
+          <w:lang w:val="en-US"/>
+        </w:rPr>
+        <w:lastRenderedPageBreak/>
         <w:t>IV. Project Objectives</w:t>
       </w:r>
+      <w:bookmarkEnd w:id="10"/>
+    </w:p>
+    <w:p>
+      <w:pPr>
+        <w:rPr>
+          <w:lang w:val="en-US"/>
+        </w:rPr>
+      </w:pPr>
+      <w:r>
+        <w:rPr>
+          <w:lang w:val="en-US"/>
+        </w:rPr>
+        <w:t xml:space="preserve">To summarize, my project objectives are: </w:t>
+      </w:r>
+    </w:p>
+    <w:p>
+      <w:pPr>
+        <w:rPr>
+          <w:lang w:val="en-US"/>
+        </w:rPr>
+      </w:pPr>
+      <w:r>
+        <w:rPr>
+          <w:lang w:val="en-US"/>
+        </w:rPr>
+        <w:t xml:space="preserve">-Build a watermarks </w:t>
+      </w:r>
+      <w:proofErr w:type="spellStart"/>
+      <w:r>
+        <w:rPr>
+          <w:lang w:val="en-US"/>
+        </w:rPr>
+        <w:t>embedder</w:t>
+      </w:r>
+      <w:proofErr w:type="spellEnd"/>
+      <w:r>
+        <w:rPr>
+          <w:lang w:val="en-US"/>
+        </w:rPr>
+        <w:t>.</w:t>
+      </w:r>
+    </w:p>
+    <w:p>
+      <w:pPr>
+        <w:rPr>
+          <w:lang w:val="en-US"/>
+        </w:rPr>
+      </w:pPr>
+      <w:r>
+        <w:rPr>
+          <w:lang w:val="en-US"/>
+        </w:rPr>
+        <w:t xml:space="preserve">-Implement the watermark </w:t>
+      </w:r>
+      <w:proofErr w:type="spellStart"/>
+      <w:r>
+        <w:rPr>
+          <w:lang w:val="en-US"/>
+        </w:rPr>
+        <w:t>deembedder</w:t>
+      </w:r>
+      <w:proofErr w:type="spellEnd"/>
+      <w:r>
+        <w:rPr>
+          <w:lang w:val="en-US"/>
+        </w:rPr>
+        <w:t>.</w:t>
+      </w:r>
+    </w:p>
+    <w:p>
+      <w:pPr>
+        <w:rPr>
+          <w:lang w:val="en-US"/>
+        </w:rPr>
+      </w:pPr>
+      <w:r>
+        <w:rPr>
+          <w:lang w:val="en-US"/>
+        </w:rPr>
+        <w:t>-Build a series of different test, most of them based on what we have learned during the lecture, to check the inaudibi</w:t>
+      </w:r>
+      <w:r>
+        <w:rPr>
+          <w:lang w:val="en-US"/>
+        </w:rPr>
+        <w:t>lity and robustness of algorithm.</w:t>
+      </w:r>
+    </w:p>
+    <w:p>
+      <w:pPr>
+        <w:rPr>
+          <w:lang w:val="en-US"/>
+        </w:rPr>
+      </w:pPr>
+      <w:r>
+        <w:rPr>
+          <w:lang w:val="en-US"/>
+        </w:rPr>
+        <w:t>-Detect the main tendency in the robustness, and inaudibility of the watermarking.</w:t>
+      </w:r>
+    </w:p>
+    <w:p>
+      <w:pPr>
+        <w:rPr>
+          <w:lang w:val="en-US"/>
+        </w:rPr>
+      </w:pPr>
+      <w:r>
+        <w:rPr>
+          <w:lang w:val="en-US"/>
+        </w:rPr>
+        <w:t xml:space="preserve">And if I manage to get some extra time before December 19: </w:t>
+      </w:r>
+    </w:p>
+    <w:p>
+      <w:pPr>
+        <w:rPr>
+          <w:lang w:val="en-US"/>
+        </w:rPr>
+      </w:pPr>
+      <w:r>
+        <w:rPr>
+          <w:lang w:val="en-US"/>
+        </w:rPr>
+        <w:t>-Try to improve by minor modification, the robustness of the watermarking.</w:t>
+      </w:r>
+    </w:p>
+    <w:p>
+      <w:pPr>
+        <w:rPr>
+          <w:lang w:val="en-US"/>
+        </w:rPr>
+      </w:pPr>
+      <w:r>
+        <w:rPr>
+          <w:lang w:val="en-US"/>
+        </w:rPr>
+        <w:t>-See how the algorithm works, by using other transform (</w:t>
+      </w:r>
+      <w:proofErr w:type="spellStart"/>
+      <w:r>
+        <w:rPr>
+          <w:lang w:val="en-US"/>
+        </w:rPr>
+        <w:t>fourier</w:t>
+      </w:r>
+      <w:proofErr w:type="spellEnd"/>
+      <w:r>
+        <w:rPr>
+          <w:lang w:val="en-US"/>
+        </w:rPr>
+        <w:t xml:space="preserve">, Hilbert, </w:t>
+      </w:r>
+      <w:proofErr w:type="spellStart"/>
+      <w:proofErr w:type="gramStart"/>
+      <w:r>
+        <w:rPr>
+          <w:lang w:val="en-US"/>
+        </w:rPr>
+        <w:t>lpc</w:t>
+      </w:r>
+      <w:proofErr w:type="spellEnd"/>
+      <w:r>
+        <w:rPr>
+          <w:lang w:val="en-US"/>
+        </w:rPr>
+        <w:t xml:space="preserve"> ,</w:t>
+      </w:r>
+      <w:proofErr w:type="gramEnd"/>
+      <w:r>
+        <w:rPr>
+          <w:lang w:val="en-US"/>
+        </w:rPr>
+        <w:t xml:space="preserve"> </w:t>
+      </w:r>
+      <w:proofErr w:type="spellStart"/>
+      <w:r>
+        <w:rPr>
+          <w:lang w:val="en-US"/>
+        </w:rPr>
+        <w:t>wawelet</w:t>
+      </w:r>
+      <w:proofErr w:type="spellEnd"/>
+      <w:r>
+        <w:rPr>
+          <w:lang w:val="en-US"/>
+        </w:rPr>
+        <w:t>) (much more ambitious but most interesting).</w:t>
+      </w:r>
+    </w:p>
+    <w:p>
+      <w:pPr>
+        <w:rPr>
+          <w:lang w:val="en-US"/>
+        </w:rPr>
+      </w:pPr>
+      <w:r>
+        <w:rPr>
+          <w:lang w:val="en-US"/>
+        </w:rPr>
+        <w:t>-Try to find some close relation to work on it later, between digital speech and watermarking.</w:t>
+      </w:r>
     </w:p>
     <w:p>
       <w:pPr>
         <w:pStyle w:val="Titre2"/>
-        <w:rPr>
-          <w:lang w:val="en-US"/>
-        </w:rPr>
-      </w:pPr>
-      <w:bookmarkStart w:id="6" w:name="_Toc214809748"/>
+        <w:jc w:val="both"/>
+        <w:rPr>
+          <w:lang w:val="en-US"/>
+        </w:rPr>
+      </w:pPr>
+      <w:bookmarkStart w:id="11" w:name="_Toc214817624"/>
       <w:r>
         <w:rPr>
           <w:lang w:val="en-US"/>
@@ -1322,54 +2713,298 @@
         </w:rPr>
         <w:t xml:space="preserve"> </w:t>
       </w:r>
+      <w:r>
+        <w:rPr>
+          <w:lang w:val="en-US"/>
+        </w:rPr>
+        <w:t>Tentative</w:t>
+      </w:r>
+      <w:r>
+        <w:rPr>
+          <w:lang w:val="en-US"/>
+        </w:rPr>
+        <w:t xml:space="preserve"> of Schedule</w:t>
+      </w:r>
+      <w:bookmarkEnd w:id="11"/>
+    </w:p>
+    <w:p>
+      <w:pPr>
+        <w:rPr>
+          <w:lang w:val="en-US"/>
+        </w:rPr>
+      </w:pPr>
+      <w:r>
+        <w:rPr>
+          <w:lang w:val="en-US"/>
+        </w:rPr>
+        <w:t>From the end of this week, till December 19 we have 4 weeks to go.</w:t>
+      </w:r>
+    </w:p>
+    <w:p>
+      <w:pPr>
+        <w:rPr>
+          <w:lang w:val="en-US"/>
+        </w:rPr>
+      </w:pPr>
+      <w:r>
+        <w:rPr>
+          <w:lang w:val="en-US"/>
+        </w:rPr>
+        <w:t xml:space="preserve">Week 1: Understand deeply the algorithm, all the paper, and build the </w:t>
+      </w:r>
       <w:proofErr w:type="spellStart"/>
       <w:r>
         <w:rPr>
           <w:lang w:val="en-US"/>
         </w:rPr>
-        <w:t>Tentatives</w:t>
+        <w:t>embedder</w:t>
       </w:r>
       <w:proofErr w:type="spellEnd"/>
       <w:r>
         <w:rPr>
           <w:lang w:val="en-US"/>
         </w:rPr>
-        <w:t xml:space="preserve"> of Schedule</w:t>
-      </w:r>
-      <w:bookmarkEnd w:id="6"/>
+        <w:t>.</w:t>
+      </w:r>
+    </w:p>
+    <w:p>
+      <w:pPr>
+        <w:rPr>
+          <w:lang w:val="en-US"/>
+        </w:rPr>
+      </w:pPr>
+      <w:r>
+        <w:rPr>
+          <w:lang w:val="en-US"/>
+        </w:rPr>
+        <w:t xml:space="preserve">Week 2: Make the </w:t>
+      </w:r>
+      <w:proofErr w:type="spellStart"/>
+      <w:r>
+        <w:rPr>
+          <w:lang w:val="en-US"/>
+        </w:rPr>
+        <w:t>deembedder</w:t>
+      </w:r>
+      <w:proofErr w:type="spellEnd"/>
+      <w:r>
+        <w:rPr>
+          <w:lang w:val="en-US"/>
+        </w:rPr>
+        <w:t>.</w:t>
+      </w:r>
+    </w:p>
+    <w:p>
+      <w:pPr>
+        <w:rPr>
+          <w:lang w:val="en-US"/>
+        </w:rPr>
+      </w:pPr>
+      <w:r>
+        <w:rPr>
+          <w:lang w:val="en-US"/>
+        </w:rPr>
+        <w:t>Week 3: Implements the tests, and collect the results.</w:t>
+      </w:r>
+    </w:p>
+    <w:p>
+      <w:pPr>
+        <w:rPr>
+          <w:lang w:val="en-US"/>
+        </w:rPr>
+      </w:pPr>
+      <w:r>
+        <w:rPr>
+          <w:lang w:val="en-US"/>
+        </w:rPr>
+        <w:t>Week 4: Make the presentation, detect the tendency and draw the main conclusions about the watermarking algorithm.</w:t>
+      </w:r>
     </w:p>
     <w:p>
       <w:pPr>
         <w:pStyle w:val="Titre2"/>
-        <w:rPr>
-          <w:lang w:val="en-US"/>
-        </w:rPr>
-      </w:pPr>
-      <w:bookmarkStart w:id="7" w:name="_Toc214809749"/>
+        <w:jc w:val="both"/>
+        <w:rPr>
+          <w:lang w:val="en-US"/>
+        </w:rPr>
+      </w:pPr>
+      <w:bookmarkStart w:id="12" w:name="_Toc214817625"/>
+      <w:r>
+        <w:rPr>
+          <w:lang w:val="en-US"/>
+        </w:rPr>
+        <w:t>V.</w:t>
+      </w:r>
+      <w:r>
+        <w:rPr>
+          <w:lang w:val="en-US"/>
+        </w:rPr>
+        <w:t xml:space="preserve"> </w:t>
+      </w:r>
+      <w:r>
+        <w:rPr>
+          <w:lang w:val="en-US"/>
+        </w:rPr>
+        <w:t xml:space="preserve">Results to </w:t>
+      </w:r>
+      <w:r>
+        <w:rPr>
+          <w:lang w:val="en-US"/>
+        </w:rPr>
+        <w:t xml:space="preserve">be </w:t>
+      </w:r>
+      <w:r>
+        <w:rPr>
+          <w:lang w:val="en-US"/>
+        </w:rPr>
+        <w:t>presented</w:t>
+      </w:r>
+      <w:bookmarkEnd w:id="12"/>
+    </w:p>
+    <w:p>
+      <w:pPr>
+        <w:pStyle w:val="Paragraphedeliste"/>
+        <w:numPr>
+          <w:ilvl w:val="0"/>
+          <w:numId w:val="5"/>
+        </w:numPr>
+        <w:rPr>
+          <w:lang w:val="en-US"/>
+        </w:rPr>
+      </w:pPr>
+      <w:r>
+        <w:rPr>
+          <w:lang w:val="en-US"/>
+        </w:rPr>
+        <w:t xml:space="preserve">Code of the </w:t>
+      </w:r>
       <w:proofErr w:type="spellStart"/>
       <w:r>
         <w:rPr>
           <w:lang w:val="en-US"/>
         </w:rPr>
-        <w:t>V.Results</w:t>
+        <w:t>embedder</w:t>
       </w:r>
       <w:proofErr w:type="spellEnd"/>
       <w:r>
         <w:rPr>
           <w:lang w:val="en-US"/>
         </w:rPr>
-        <w:t xml:space="preserve"> to presented</w:t>
-      </w:r>
-      <w:bookmarkEnd w:id="7"/>
+        <w:t xml:space="preserve"> and </w:t>
+      </w:r>
+      <w:proofErr w:type="spellStart"/>
+      <w:r>
+        <w:rPr>
+          <w:lang w:val="en-US"/>
+        </w:rPr>
+        <w:t>deember</w:t>
+      </w:r>
+      <w:proofErr w:type="spellEnd"/>
+    </w:p>
+    <w:p>
+      <w:pPr>
+        <w:pStyle w:val="Paragraphedeliste"/>
+        <w:numPr>
+          <w:ilvl w:val="0"/>
+          <w:numId w:val="5"/>
+        </w:numPr>
+        <w:rPr>
+          <w:lang w:val="en-US"/>
+        </w:rPr>
+      </w:pPr>
+      <w:r>
+        <w:rPr>
+          <w:lang w:val="en-US"/>
+        </w:rPr>
+        <w:t>Code of the implemented test.</w:t>
+      </w:r>
+    </w:p>
+    <w:p>
+      <w:pPr>
+        <w:pStyle w:val="Paragraphedeliste"/>
+        <w:numPr>
+          <w:ilvl w:val="0"/>
+          <w:numId w:val="5"/>
+        </w:numPr>
+        <w:rPr>
+          <w:lang w:val="en-US"/>
+        </w:rPr>
+      </w:pPr>
+      <w:r>
+        <w:rPr>
+          <w:lang w:val="en-US"/>
+        </w:rPr>
+        <w:t xml:space="preserve">Error rate of the watermarked </w:t>
+      </w:r>
+      <w:proofErr w:type="gramStart"/>
+      <w:r>
+        <w:rPr>
+          <w:lang w:val="en-US"/>
+        </w:rPr>
+        <w:t>information  according</w:t>
+      </w:r>
+      <w:proofErr w:type="gramEnd"/>
+      <w:r>
+        <w:rPr>
+          <w:lang w:val="en-US"/>
+        </w:rPr>
+        <w:t xml:space="preserve"> to all the above cited modification of the signal.</w:t>
+      </w:r>
+    </w:p>
+    <w:p>
+      <w:pPr>
+        <w:pStyle w:val="Paragraphedeliste"/>
+        <w:numPr>
+          <w:ilvl w:val="0"/>
+          <w:numId w:val="5"/>
+        </w:numPr>
+        <w:rPr>
+          <w:lang w:val="en-US"/>
+        </w:rPr>
+      </w:pPr>
+      <w:r>
+        <w:rPr>
+          <w:lang w:val="en-US"/>
+        </w:rPr>
+        <w:t>Tendency and tentative of explication of the above results.</w:t>
+      </w:r>
+    </w:p>
+    <w:p>
+      <w:pPr>
+        <w:pStyle w:val="Paragraphedeliste"/>
+        <w:numPr>
+          <w:ilvl w:val="0"/>
+          <w:numId w:val="5"/>
+        </w:numPr>
+        <w:rPr>
+          <w:lang w:val="en-US"/>
+        </w:rPr>
+      </w:pPr>
+      <w:r>
+        <w:rPr>
+          <w:lang w:val="en-US"/>
+        </w:rPr>
+        <w:t>Conclusion</w:t>
+      </w:r>
+    </w:p>
+    <w:p>
+      <w:pPr>
+        <w:pStyle w:val="Paragraphedeliste"/>
+        <w:ind w:left="567"/>
+        <w:rPr>
+          <w:lang w:val="en-US"/>
+        </w:rPr>
+      </w:pPr>
     </w:p>
     <w:p>
       <w:pPr>
         <w:pStyle w:val="Titre2"/>
-        <w:rPr>
-          <w:lang w:val="en-US"/>
-        </w:rPr>
-      </w:pPr>
-      <w:bookmarkStart w:id="8" w:name="_Toc214809750"/>
+        <w:jc w:val="both"/>
+        <w:rPr>
+          <w:lang w:val="en-US"/>
+        </w:rPr>
+      </w:pPr>
+      <w:bookmarkStart w:id="13" w:name="_Toc214817626"/>
       <w:proofErr w:type="spellStart"/>
       <w:r>
         <w:rPr>
@@ -1377,7 +3012,7 @@
         </w:rPr>
         <w:t>VI.Conclusion</w:t>
       </w:r>
-      <w:bookmarkEnd w:id="8"/>
+      <w:bookmarkEnd w:id="13"/>
       <w:proofErr w:type="spellEnd"/>
     </w:p>
     <w:p>
@@ -1393,6 +3028,30 @@
           <w:lang w:val="en-US"/>
         </w:rPr>
       </w:pPr>
+      <w:r>
+        <w:rPr>
+          <w:lang w:val="en-US"/>
+        </w:rPr>
+        <w:t xml:space="preserve">Watermarking seems to be a perfect task for 4 weeks, part time project leading to further investigations on the topic. It is feasible in 4 weeks, but not exhausted as they are a lot of </w:t>
+      </w:r>
+      <w:r>
+        <w:rPr>
+          <w:lang w:val="en-US"/>
+        </w:rPr>
+        <w:t xml:space="preserve">different qualities needed for the watermarking algorithm to perform well. Moreover, it seems to be a still active and </w:t>
+      </w:r>
+      <w:r>
+        <w:rPr>
+          <w:lang w:val="en-US"/>
+        </w:rPr>
+        <w:t>useful</w:t>
+      </w:r>
+      <w:r>
+        <w:rPr>
+          <w:lang w:val="en-US"/>
+        </w:rPr>
+        <w:t xml:space="preserve"> research area.</w:t>
+      </w:r>
     </w:p>
     <w:sectPr>
       <w:pgSz w:w="11906" w:h="16838"/>
@@ -1407,6 +3066,362 @@
 <file path=word/numbering.xml><?xml version="1.0" encoding="utf-8"?>
 <w:numbering xmlns:ve="http://schemas.openxmlformats.org/markup-compatibility/2006" xmlns:o="urn:schemas-microsoft-com:office:office" xmlns:r="http://schemas.openxmlformats.org/officeDocument/2006/relationships" xmlns:m="http://schemas.openxmlformats.org/officeDocument/2006/math" xmlns:v="urn:schemas-microsoft-com:vml" xmlns:wp="http://schemas.openxmlformats.org/drawingml/2006/wordprocessingDrawing" xmlns:w10="urn:schemas-microsoft-com:office:word" xmlns:w="http://schemas.openxmlformats.org/wordprocessingml/2006/main" xmlns:wne="http://schemas.microsoft.com/office/word/2006/wordml">
   <w:abstractNum w:abstractNumId="0">
+    <w:nsid w:val="18482D5D"/>
+    <w:multiLevelType w:val="hybridMultilevel"/>
+    <w:tmpl w:val="958ED184"/>
+    <w:lvl w:ilvl="0" w:tplc="061012CC">
+      <w:start w:val="1"/>
+      <w:numFmt w:val="lowerLetter"/>
+      <w:lvlText w:val="%1)"/>
+      <w:lvlJc w:val="left"/>
+      <w:pPr>
+        <w:ind w:left="1065" w:hanging="360"/>
+      </w:pPr>
+      <w:rPr>
+        <w:rFonts w:hint="default"/>
+      </w:rPr>
+    </w:lvl>
+    <w:lvl w:ilvl="1" w:tplc="040C0019" w:tentative="1">
+      <w:start w:val="1"/>
+      <w:numFmt w:val="lowerLetter"/>
+      <w:lvlText w:val="%2."/>
+      <w:lvlJc w:val="left"/>
+      <w:pPr>
+        <w:ind w:left="1785" w:hanging="360"/>
+      </w:pPr>
+    </w:lvl>
+    <w:lvl w:ilvl="2" w:tplc="040C001B" w:tentative="1">
+      <w:start w:val="1"/>
+      <w:numFmt w:val="lowerRoman"/>
+      <w:lvlText w:val="%3."/>
+      <w:lvlJc w:val="right"/>
+      <w:pPr>
+        <w:ind w:left="2505" w:hanging="180"/>
+      </w:pPr>
+    </w:lvl>
+    <w:lvl w:ilvl="3" w:tplc="040C000F" w:tentative="1">
+      <w:start w:val="1"/>
+      <w:numFmt w:val="decimal"/>
+      <w:lvlText w:val="%4."/>
+      <w:lvlJc w:val="left"/>
+      <w:pPr>
+        <w:ind w:left="3225" w:hanging="360"/>
+      </w:pPr>
+    </w:lvl>
+    <w:lvl w:ilvl="4" w:tplc="040C0019" w:tentative="1">
+      <w:start w:val="1"/>
+      <w:numFmt w:val="lowerLetter"/>
+      <w:lvlText w:val="%5."/>
+      <w:lvlJc w:val="left"/>
+      <w:pPr>
+        <w:ind w:left="3945" w:hanging="360"/>
+      </w:pPr>
+    </w:lvl>
+    <w:lvl w:ilvl="5" w:tplc="040C001B" w:tentative="1">
+      <w:start w:val="1"/>
+      <w:numFmt w:val="lowerRoman"/>
+      <w:lvlText w:val="%6."/>
+      <w:lvlJc w:val="right"/>
+      <w:pPr>
+        <w:ind w:left="4665" w:hanging="180"/>
+      </w:pPr>
+    </w:lvl>
+    <w:lvl w:ilvl="6" w:tplc="040C000F" w:tentative="1">
+      <w:start w:val="1"/>
+      <w:numFmt w:val="decimal"/>
+      <w:lvlText w:val="%7."/>
+      <w:lvlJc w:val="left"/>
+      <w:pPr>
+        <w:ind w:left="5385" w:hanging="360"/>
+      </w:pPr>
+    </w:lvl>
+    <w:lvl w:ilvl="7" w:tplc="040C0019" w:tentative="1">
+      <w:start w:val="1"/>
+      <w:numFmt w:val="lowerLetter"/>
+      <w:lvlText w:val="%8."/>
+      <w:lvlJc w:val="left"/>
+      <w:pPr>
+        <w:ind w:left="6105" w:hanging="360"/>
+      </w:pPr>
+    </w:lvl>
+    <w:lvl w:ilvl="8" w:tplc="040C001B" w:tentative="1">
+      <w:start w:val="1"/>
+      <w:numFmt w:val="lowerRoman"/>
+      <w:lvlText w:val="%9."/>
+      <w:lvlJc w:val="right"/>
+      <w:pPr>
+        <w:ind w:left="6825" w:hanging="180"/>
+      </w:pPr>
+    </w:lvl>
+  </w:abstractNum>
+  <w:abstractNum w:abstractNumId="1">
+    <w:nsid w:val="25CE0FB9"/>
+    <w:multiLevelType w:val="hybridMultilevel"/>
+    <w:tmpl w:val="AEF6A220"/>
+    <w:lvl w:ilvl="0" w:tplc="ED789870">
+      <w:start w:val="1"/>
+      <w:numFmt w:val="lowerLetter"/>
+      <w:lvlText w:val="%1."/>
+      <w:lvlJc w:val="left"/>
+      <w:pPr>
+        <w:ind w:left="1068" w:hanging="360"/>
+      </w:pPr>
+      <w:rPr>
+        <w:rFonts w:hint="default"/>
+      </w:rPr>
+    </w:lvl>
+    <w:lvl w:ilvl="1" w:tplc="040C0019" w:tentative="1">
+      <w:start w:val="1"/>
+      <w:numFmt w:val="lowerLetter"/>
+      <w:lvlText w:val="%2."/>
+      <w:lvlJc w:val="left"/>
+      <w:pPr>
+        <w:ind w:left="1788" w:hanging="360"/>
+      </w:pPr>
+    </w:lvl>
+    <w:lvl w:ilvl="2" w:tplc="040C001B" w:tentative="1">
+      <w:start w:val="1"/>
+      <w:numFmt w:val="lowerRoman"/>
+      <w:lvlText w:val="%3."/>
+      <w:lvlJc w:val="right"/>
+      <w:pPr>
+        <w:ind w:left="2508" w:hanging="180"/>
+      </w:pPr>
+    </w:lvl>
+    <w:lvl w:ilvl="3" w:tplc="040C000F" w:tentative="1">
+      <w:start w:val="1"/>
+      <w:numFmt w:val="decimal"/>
+      <w:lvlText w:val="%4."/>
+      <w:lvlJc w:val="left"/>
+      <w:pPr>
+        <w:ind w:left="3228" w:hanging="360"/>
+      </w:pPr>
+    </w:lvl>
+    <w:lvl w:ilvl="4" w:tplc="040C0019" w:tentative="1">
+      <w:start w:val="1"/>
+      <w:numFmt w:val="lowerLetter"/>
+      <w:lvlText w:val="%5."/>
+      <w:lvlJc w:val="left"/>
+      <w:pPr>
+        <w:ind w:left="3948" w:hanging="360"/>
+      </w:pPr>
+    </w:lvl>
+    <w:lvl w:ilvl="5" w:tplc="040C001B" w:tentative="1">
+      <w:start w:val="1"/>
+      <w:numFmt w:val="lowerRoman"/>
+      <w:lvlText w:val="%6."/>
+      <w:lvlJc w:val="right"/>
+      <w:pPr>
+        <w:ind w:left="4668" w:hanging="180"/>
+      </w:pPr>
+    </w:lvl>
+    <w:lvl w:ilvl="6" w:tplc="040C000F" w:tentative="1">
+      <w:start w:val="1"/>
+      <w:numFmt w:val="decimal"/>
+      <w:lvlText w:val="%7."/>
+      <w:lvlJc w:val="left"/>
+      <w:pPr>
+        <w:ind w:left="5388" w:hanging="360"/>
+      </w:pPr>
+    </w:lvl>
+    <w:lvl w:ilvl="7" w:tplc="040C0019" w:tentative="1">
+      <w:start w:val="1"/>
+      <w:numFmt w:val="lowerLetter"/>
+      <w:lvlText w:val="%8."/>
+      <w:lvlJc w:val="left"/>
+      <w:pPr>
+        <w:ind w:left="6108" w:hanging="360"/>
+      </w:pPr>
+    </w:lvl>
+    <w:lvl w:ilvl="8" w:tplc="040C001B" w:tentative="1">
+      <w:start w:val="1"/>
+      <w:numFmt w:val="lowerRoman"/>
+      <w:lvlText w:val="%9."/>
+      <w:lvlJc w:val="right"/>
+      <w:pPr>
+        <w:ind w:left="6828" w:hanging="180"/>
+      </w:pPr>
+    </w:lvl>
+  </w:abstractNum>
+  <w:abstractNum w:abstractNumId="2">
+    <w:nsid w:val="42E22675"/>
+    <w:multiLevelType w:val="hybridMultilevel"/>
+    <w:tmpl w:val="FA86813E"/>
+    <w:lvl w:ilvl="0" w:tplc="040C0019">
+      <w:start w:val="1"/>
+      <w:numFmt w:val="lowerLetter"/>
+      <w:lvlText w:val="%1."/>
+      <w:lvlJc w:val="left"/>
+      <w:pPr>
+        <w:ind w:left="1068" w:hanging="360"/>
+      </w:pPr>
+      <w:rPr>
+        <w:rFonts w:hint="default"/>
+      </w:rPr>
+    </w:lvl>
+    <w:lvl w:ilvl="1" w:tplc="040C0019" w:tentative="1">
+      <w:start w:val="1"/>
+      <w:numFmt w:val="lowerLetter"/>
+      <w:lvlText w:val="%2."/>
+      <w:lvlJc w:val="left"/>
+      <w:pPr>
+        <w:ind w:left="1788" w:hanging="360"/>
+      </w:pPr>
+    </w:lvl>
+    <w:lvl w:ilvl="2" w:tplc="040C001B" w:tentative="1">
+      <w:start w:val="1"/>
+      <w:numFmt w:val="lowerRoman"/>
+      <w:lvlText w:val="%3."/>
+      <w:lvlJc w:val="right"/>
+      <w:pPr>
+        <w:ind w:left="2508" w:hanging="180"/>
+      </w:pPr>
+    </w:lvl>
+    <w:lvl w:ilvl="3" w:tplc="040C000F" w:tentative="1">
+      <w:start w:val="1"/>
+      <w:numFmt w:val="decimal"/>
+      <w:lvlText w:val="%4."/>
+      <w:lvlJc w:val="left"/>
+      <w:pPr>
+        <w:ind w:left="3228" w:hanging="360"/>
+      </w:pPr>
+    </w:lvl>
+    <w:lvl w:ilvl="4" w:tplc="040C0019" w:tentative="1">
+      <w:start w:val="1"/>
+      <w:numFmt w:val="lowerLetter"/>
+      <w:lvlText w:val="%5."/>
+      <w:lvlJc w:val="left"/>
+      <w:pPr>
+        <w:ind w:left="3948" w:hanging="360"/>
+      </w:pPr>
+    </w:lvl>
+    <w:lvl w:ilvl="5" w:tplc="040C001B" w:tentative="1">
+      <w:start w:val="1"/>
+      <w:numFmt w:val="lowerRoman"/>
+      <w:lvlText w:val="%6."/>
+      <w:lvlJc w:val="right"/>
+      <w:pPr>
+        <w:ind w:left="4668" w:hanging="180"/>
+      </w:pPr>
+    </w:lvl>
+    <w:lvl w:ilvl="6" w:tplc="040C000F" w:tentative="1">
+      <w:start w:val="1"/>
+      <w:numFmt w:val="decimal"/>
+      <w:lvlText w:val="%7."/>
+      <w:lvlJc w:val="left"/>
+      <w:pPr>
+        <w:ind w:left="5388" w:hanging="360"/>
+      </w:pPr>
+    </w:lvl>
+    <w:lvl w:ilvl="7" w:tplc="040C0019" w:tentative="1">
+      <w:start w:val="1"/>
+      <w:numFmt w:val="lowerLetter"/>
+      <w:lvlText w:val="%8."/>
+      <w:lvlJc w:val="left"/>
+      <w:pPr>
+        <w:ind w:left="6108" w:hanging="360"/>
+      </w:pPr>
+    </w:lvl>
+    <w:lvl w:ilvl="8" w:tplc="040C001B" w:tentative="1">
+      <w:start w:val="1"/>
+      <w:numFmt w:val="lowerRoman"/>
+      <w:lvlText w:val="%9."/>
+      <w:lvlJc w:val="right"/>
+      <w:pPr>
+        <w:ind w:left="6828" w:hanging="180"/>
+      </w:pPr>
+    </w:lvl>
+  </w:abstractNum>
+  <w:abstractNum w:abstractNumId="3">
+    <w:nsid w:val="48E00A17"/>
+    <w:multiLevelType w:val="hybridMultilevel"/>
+    <w:tmpl w:val="F626B73C"/>
+    <w:lvl w:ilvl="0" w:tplc="040C000F">
+      <w:start w:val="1"/>
+      <w:numFmt w:val="decimal"/>
+      <w:lvlText w:val="%1."/>
+      <w:lvlJc w:val="left"/>
+      <w:pPr>
+        <w:ind w:left="720" w:hanging="360"/>
+      </w:pPr>
+      <w:rPr>
+        <w:rFonts w:hint="default"/>
+      </w:rPr>
+    </w:lvl>
+    <w:lvl w:ilvl="1" w:tplc="040C0019" w:tentative="1">
+      <w:start w:val="1"/>
+      <w:numFmt w:val="lowerLetter"/>
+      <w:lvlText w:val="%2."/>
+      <w:lvlJc w:val="left"/>
+      <w:pPr>
+        <w:ind w:left="1440" w:hanging="360"/>
+      </w:pPr>
+    </w:lvl>
+    <w:lvl w:ilvl="2" w:tplc="040C001B" w:tentative="1">
+      <w:start w:val="1"/>
+      <w:numFmt w:val="lowerRoman"/>
+      <w:lvlText w:val="%3."/>
+      <w:lvlJc w:val="right"/>
+      <w:pPr>
+        <w:ind w:left="2160" w:hanging="180"/>
+      </w:pPr>
+    </w:lvl>
+    <w:lvl w:ilvl="3" w:tplc="040C000F" w:tentative="1">
+      <w:start w:val="1"/>
+      <w:numFmt w:val="decimal"/>
+      <w:lvlText w:val="%4."/>
+      <w:lvlJc w:val="left"/>
+      <w:pPr>
+        <w:ind w:left="2880" w:hanging="360"/>
+      </w:pPr>
+    </w:lvl>
+    <w:lvl w:ilvl="4" w:tplc="040C0019" w:tentative="1">
+      <w:start w:val="1"/>
+      <w:numFmt w:val="lowerLetter"/>
+      <w:lvlText w:val="%5."/>
+      <w:lvlJc w:val="left"/>
+      <w:pPr>
+        <w:ind w:left="3600" w:hanging="360"/>
+      </w:pPr>
+    </w:lvl>
+    <w:lvl w:ilvl="5" w:tplc="040C001B" w:tentative="1">
+      <w:start w:val="1"/>
+      <w:numFmt w:val="lowerRoman"/>
+      <w:lvlText w:val="%6."/>
+      <w:lvlJc w:val="right"/>
+      <w:pPr>
+        <w:ind w:left="4320" w:hanging="180"/>
+      </w:pPr>
+    </w:lvl>
+    <w:lvl w:ilvl="6" w:tplc="040C000F" w:tentative="1">
+      <w:start w:val="1"/>
+      <w:numFmt w:val="decimal"/>
+      <w:lvlText w:val="%7."/>
+      <w:lvlJc w:val="left"/>
+      <w:pPr>
+        <w:ind w:left="5040" w:hanging="360"/>
+      </w:pPr>
+    </w:lvl>
+    <w:lvl w:ilvl="7" w:tplc="040C0019" w:tentative="1">
+      <w:start w:val="1"/>
+      <w:numFmt w:val="lowerLetter"/>
+      <w:lvlText w:val="%8."/>
+      <w:lvlJc w:val="left"/>
+      <w:pPr>
+        <w:ind w:left="5760" w:hanging="360"/>
+      </w:pPr>
+    </w:lvl>
+    <w:lvl w:ilvl="8" w:tplc="040C001B" w:tentative="1">
+      <w:start w:val="1"/>
+      <w:numFmt w:val="lowerRoman"/>
+      <w:lvlText w:val="%9."/>
+      <w:lvlJc w:val="right"/>
+      <w:pPr>
+        <w:ind w:left="6480" w:hanging="180"/>
+      </w:pPr>
+    </w:lvl>
+  </w:abstractNum>
+  <w:abstractNum w:abstractNumId="4">
     <w:nsid w:val="5D1E0937"/>
     <w:multiLevelType w:val="hybridMultilevel"/>
     <w:tmpl w:val="68980042"/>
@@ -1495,7 +3510,7 @@
       </w:pPr>
     </w:lvl>
   </w:abstractNum>
-  <w:abstractNum w:abstractNumId="1">
+  <w:abstractNum w:abstractNumId="5">
     <w:nsid w:val="6E020EBA"/>
     <w:multiLevelType w:val="hybridMultilevel"/>
     <w:tmpl w:val="6C9CFF5A"/>
@@ -1585,9 +3600,21 @@
     </w:lvl>
   </w:abstractNum>
   <w:num w:numId="1">
+    <w:abstractNumId w:val="4"/>
+  </w:num>
+  <w:num w:numId="2">
+    <w:abstractNumId w:val="5"/>
+  </w:num>
+  <w:num w:numId="3">
     <w:abstractNumId w:val="0"/>
   </w:num>
-  <w:num w:numId="2">
+  <w:num w:numId="4">
+    <w:abstractNumId w:val="2"/>
+  </w:num>
+  <w:num w:numId="5">
+    <w:abstractNumId w:val="3"/>
+  </w:num>
+  <w:num w:numId="6">
     <w:abstractNumId w:val="1"/>
   </w:num>
 </w:numbering>
@@ -1826,7 +3853,6 @@
   <w:style w:type="character" w:default="1" w:styleId="Policepardfaut">
     <w:name w:val="Default Paragraph Font"/>
     <w:uiPriority w:val="1"/>
-    <w:semiHidden/>
     <w:unhideWhenUsed/>
   </w:style>
   <w:style w:type="table" w:default="1" w:styleId="TableauNormal">
@@ -2124,6 +4150,22 @@
       <w:szCs w:val="16"/>
     </w:rPr>
   </w:style>
+  <w:style w:type="character" w:customStyle="1" w:styleId="apple-style-span">
+    <w:name w:val="apple-style-span"/>
+    <w:basedOn w:val="Policepardfaut"/>
+    <w:rsid w:val="00A8512C"/>
+  </w:style>
+  <w:style w:type="character" w:styleId="Accentuation">
+    <w:name w:val="Emphasis"/>
+    <w:basedOn w:val="Policepardfaut"/>
+    <w:uiPriority w:val="20"/>
+    <w:qFormat/>
+    <w:rsid w:val="00A8512C"/>
+    <w:rPr>
+      <w:i/>
+      <w:iCs/>
+    </w:rPr>
+  </w:style>
 </w:styles>
 </file>
 
@@ -2415,7 +4457,7 @@
 </file>
 
 <file path=customXml/itemProps1.xml><?xml version="1.0" encoding="utf-8"?>
-<ds:datastoreItem xmlns:ds="http://schemas.openxmlformats.org/officeDocument/2006/customXml" ds:itemID="{7F93DCF9-2099-40D4-9446-ED4E978E85A1}">
+<ds:datastoreItem xmlns:ds="http://schemas.openxmlformats.org/officeDocument/2006/customXml" ds:itemID="{74D2CB0D-16FD-4039-BD48-AB1D5EBB3D42}">
   <ds:schemaRefs>
     <ds:schemaRef ds:uri="http://schemas.openxmlformats.org/officeDocument/2006/bibliography"/>
   </ds:schemaRefs>

</xml_diff>